<commit_message>
Thêm các câu hỏi và trả lời
</commit_message>
<xml_diff>
--- a/Nhom17_2_ApplicationDevelopment_QAs.docx
+++ b/Nhom17_2_ApplicationDevelopment_QAs.docx
@@ -208,25 +208,7 @@
           <w:sz w:val="26"/>
           <w:szCs w:val="26"/>
         </w:rPr>
-        <w:t xml:space="preserve">Trần Thanh </w:t>
-      </w:r>
-      <w:proofErr w:type="spellStart"/>
-      <w:r>
-        <w:rPr>
-          <w:rFonts w:ascii="Times New Roman" w:hAnsi="Times New Roman" w:cs="Times New Roman"/>
-          <w:sz w:val="26"/>
-          <w:szCs w:val="26"/>
-        </w:rPr>
-        <w:t>Vy</w:t>
-      </w:r>
-      <w:proofErr w:type="spellEnd"/>
-      <w:r>
-        <w:rPr>
-          <w:rFonts w:ascii="Times New Roman" w:hAnsi="Times New Roman" w:cs="Times New Roman"/>
-          <w:sz w:val="26"/>
-          <w:szCs w:val="26"/>
-        </w:rPr>
-        <w:t xml:space="preserve"> (Note Taker)</w:t>
+        <w:t>Trần Thanh Vy (Note Taker)</w:t>
       </w:r>
     </w:p>
     <w:p>
@@ -782,7 +764,6 @@
         <w:tc>
           <w:tcPr>
             <w:tcW w:w="1520" w:type="pct"/>
-            <w:vAlign w:val="center"/>
           </w:tcPr>
           <w:p>
             <w:pPr>
@@ -794,12 +775,19 @@
                 <w:szCs w:val="26"/>
               </w:rPr>
             </w:pPr>
+            <w:r>
+              <w:rPr>
+                <w:rFonts w:ascii="Times New Roman" w:hAnsi="Times New Roman" w:cs="Times New Roman"/>
+                <w:sz w:val="26"/>
+                <w:szCs w:val="26"/>
+              </w:rPr>
+              <w:t>Trong ứng dụng quản lý karaoke, làm thế nào người dùng có thể tổ chức và sắp xếp danh sách bài hát theo thể loại hoặc ca sĩ, để dễ dàng tìm kiếm và lựa chọn khi chuẩn bị cho các buổi karaoke?</w:t>
+            </w:r>
           </w:p>
         </w:tc>
         <w:tc>
           <w:tcPr>
             <w:tcW w:w="1836" w:type="pct"/>
-            <w:vAlign w:val="center"/>
           </w:tcPr>
           <w:p>
             <w:pPr>
@@ -811,6 +799,14 @@
                 <w:szCs w:val="26"/>
               </w:rPr>
             </w:pPr>
+            <w:r>
+              <w:rPr>
+                <w:rFonts w:ascii="Times New Roman" w:hAnsi="Times New Roman" w:cs="Times New Roman"/>
+                <w:sz w:val="26"/>
+                <w:szCs w:val="26"/>
+              </w:rPr>
+              <w:t>Người dùng có khả năng tạo và quản lý các danh mục, thể loại hoặc ca sĩ trong danh sách bài hát. Họ có thể gán mỗi bài hát vào các danh mục tương ứng, giúp tổ chức và sắp xếp danh sách một cách dễ dàng.</w:t>
+            </w:r>
           </w:p>
         </w:tc>
         <w:tc>
@@ -861,11 +857,10 @@
         <w:tc>
           <w:tcPr>
             <w:tcW w:w="1520" w:type="pct"/>
-            <w:vAlign w:val="center"/>
-          </w:tcPr>
-          <w:p>
-            <w:pPr>
-              <w:spacing w:after="120"/>
+          </w:tcPr>
+          <w:p>
+            <w:pPr>
+              <w:spacing w:after="120" w:line="240" w:lineRule="auto"/>
               <w:jc w:val="both"/>
               <w:rPr>
                 <w:rFonts w:ascii="Times New Roman" w:hAnsi="Times New Roman" w:cs="Times New Roman"/>
@@ -873,12 +868,30 @@
                 <w:szCs w:val="26"/>
               </w:rPr>
             </w:pPr>
+            <w:r>
+              <w:rPr>
+                <w:rFonts w:ascii="Times New Roman" w:hAnsi="Times New Roman" w:cs="Times New Roman"/>
+                <w:sz w:val="26"/>
+                <w:szCs w:val="26"/>
+              </w:rPr>
+              <w:t>Ứng dụng hỗ trợ việc quản lý ca làm việc của nhân viên như thế nào?</w:t>
+            </w:r>
+          </w:p>
+          <w:p>
+            <w:pPr>
+              <w:spacing w:after="120"/>
+              <w:jc w:val="both"/>
+              <w:rPr>
+                <w:rFonts w:ascii="Times New Roman" w:hAnsi="Times New Roman" w:cs="Times New Roman"/>
+                <w:sz w:val="26"/>
+                <w:szCs w:val="26"/>
+              </w:rPr>
+            </w:pPr>
           </w:p>
         </w:tc>
         <w:tc>
           <w:tcPr>
             <w:tcW w:w="1836" w:type="pct"/>
-            <w:vAlign w:val="center"/>
           </w:tcPr>
           <w:p>
             <w:pPr>
@@ -890,6 +903,14 @@
                 <w:szCs w:val="26"/>
               </w:rPr>
             </w:pPr>
+            <w:r>
+              <w:rPr>
+                <w:rFonts w:ascii="Times New Roman" w:hAnsi="Times New Roman" w:cs="Times New Roman"/>
+                <w:sz w:val="26"/>
+                <w:szCs w:val="26"/>
+              </w:rPr>
+              <w:t>Người dùng có thể thay đổi ca làm việc của nhân viên, bao gồm cả việc cập nhật ca làm việc trong ngày.</w:t>
+            </w:r>
           </w:p>
         </w:tc>
         <w:tc>
@@ -940,7 +961,6 @@
         <w:tc>
           <w:tcPr>
             <w:tcW w:w="1520" w:type="pct"/>
-            <w:vAlign w:val="center"/>
           </w:tcPr>
           <w:p>
             <w:pPr>
@@ -952,12 +972,19 @@
                 <w:szCs w:val="26"/>
               </w:rPr>
             </w:pPr>
+            <w:r>
+              <w:rPr>
+                <w:rFonts w:ascii="Times New Roman" w:hAnsi="Times New Roman" w:cs="Times New Roman"/>
+                <w:sz w:val="26"/>
+                <w:szCs w:val="26"/>
+              </w:rPr>
+              <w:t>Trong ứng dụng quản lý karaoke, làm thế nào để người dùng có thể theo dõi và quản lý trạng thái, bảo dưỡng và sửa chữa các thiết bị như máy lạnh, máy karaoke và đèn trong các cơ sở karaoke?</w:t>
+            </w:r>
           </w:p>
         </w:tc>
         <w:tc>
           <w:tcPr>
             <w:tcW w:w="1836" w:type="pct"/>
-            <w:vAlign w:val="center"/>
           </w:tcPr>
           <w:p>
             <w:pPr>
@@ -969,6 +996,23 @@
                 <w:szCs w:val="26"/>
               </w:rPr>
             </w:pPr>
+            <w:r>
+              <w:rPr>
+                <w:rFonts w:ascii="Times New Roman" w:hAnsi="Times New Roman" w:cs="Times New Roman"/>
+                <w:sz w:val="26"/>
+                <w:szCs w:val="26"/>
+              </w:rPr>
+              <w:t xml:space="preserve">Người dùng có khả năng xem danh sách thiết bị trong mỗi cơ sở karaoke và cập nhật trạng thái của chúng, bao gồm tình trạng hoạt động, thông tin bảo dưỡng và lịch sửa chữa. Họ cũng có thể thêm thông tin bảo dưỡng định kỳ và </w:t>
+            </w:r>
+            <w:r>
+              <w:rPr>
+                <w:rFonts w:ascii="Times New Roman" w:hAnsi="Times New Roman" w:cs="Times New Roman"/>
+                <w:sz w:val="26"/>
+                <w:szCs w:val="26"/>
+              </w:rPr>
+              <w:lastRenderedPageBreak/>
+              <w:t>ghi chú về sự cố hoặc yêu cầu sửa chữa.</w:t>
+            </w:r>
           </w:p>
         </w:tc>
         <w:tc>
@@ -1019,11 +1063,10 @@
         <w:tc>
           <w:tcPr>
             <w:tcW w:w="1520" w:type="pct"/>
-            <w:vAlign w:val="center"/>
-          </w:tcPr>
-          <w:p>
-            <w:pPr>
-              <w:spacing w:after="120"/>
+          </w:tcPr>
+          <w:p>
+            <w:pPr>
+              <w:spacing w:after="120" w:line="240" w:lineRule="auto"/>
               <w:jc w:val="both"/>
               <w:rPr>
                 <w:rFonts w:ascii="Times New Roman" w:hAnsi="Times New Roman" w:cs="Times New Roman"/>
@@ -1031,12 +1074,30 @@
                 <w:szCs w:val="26"/>
               </w:rPr>
             </w:pPr>
+            <w:r>
+              <w:rPr>
+                <w:rFonts w:ascii="Times New Roman" w:hAnsi="Times New Roman" w:cs="Times New Roman"/>
+                <w:sz w:val="26"/>
+                <w:szCs w:val="26"/>
+              </w:rPr>
+              <w:t>Trong ứng dụng quản lý karaoke, làm thế nào để người dùng có thể ghi chú và theo dõi các thông tin đặc biệt về khách hàng, như yêu cầu riêng, sở thích hoặc lịch sử sử dụng dịch vụ?</w:t>
+            </w:r>
+          </w:p>
+          <w:p>
+            <w:pPr>
+              <w:spacing w:after="120"/>
+              <w:jc w:val="both"/>
+              <w:rPr>
+                <w:rFonts w:ascii="Times New Roman" w:hAnsi="Times New Roman" w:cs="Times New Roman"/>
+                <w:sz w:val="26"/>
+                <w:szCs w:val="26"/>
+              </w:rPr>
+            </w:pPr>
           </w:p>
         </w:tc>
         <w:tc>
           <w:tcPr>
             <w:tcW w:w="1836" w:type="pct"/>
-            <w:vAlign w:val="center"/>
           </w:tcPr>
           <w:p>
             <w:pPr>
@@ -1048,6 +1109,14 @@
                 <w:szCs w:val="26"/>
               </w:rPr>
             </w:pPr>
+            <w:r>
+              <w:rPr>
+                <w:rFonts w:ascii="Times New Roman" w:hAnsi="Times New Roman" w:cs="Times New Roman"/>
+                <w:sz w:val="26"/>
+                <w:szCs w:val="26"/>
+              </w:rPr>
+              <w:t>Người dùng có thể thêm ghi chú cá nhân cho từng khách hàng trong ứng dụng. Họ có thể nhập thông tin về yêu cầu riêng, sở thích hoặc các thông tin khác.</w:t>
+            </w:r>
           </w:p>
         </w:tc>
         <w:tc>
@@ -1102,6 +1171,25 @@
           </w:tcPr>
           <w:p>
             <w:pPr>
+              <w:spacing w:after="120" w:line="240" w:lineRule="auto"/>
+              <w:jc w:val="both"/>
+              <w:rPr>
+                <w:rFonts w:ascii="Times New Roman" w:hAnsi="Times New Roman" w:cs="Times New Roman"/>
+                <w:sz w:val="26"/>
+                <w:szCs w:val="26"/>
+              </w:rPr>
+            </w:pPr>
+            <w:r>
+              <w:rPr>
+                <w:rFonts w:ascii="Times New Roman" w:hAnsi="Times New Roman" w:cs="Times New Roman"/>
+                <w:sz w:val="26"/>
+                <w:szCs w:val="26"/>
+              </w:rPr>
+              <w:t>Làm thế nào người dùng có thể quản lý thông tin đặt mua và đặt hàng cho các dịch vụ bổ sung như thức ăn, nước uống?</w:t>
+            </w:r>
+          </w:p>
+          <w:p>
+            <w:pPr>
               <w:spacing w:after="120"/>
               <w:jc w:val="both"/>
               <w:rPr>
@@ -1127,6 +1215,14 @@
                 <w:szCs w:val="26"/>
               </w:rPr>
             </w:pPr>
+            <w:r>
+              <w:rPr>
+                <w:rFonts w:ascii="Times New Roman" w:hAnsi="Times New Roman" w:cs="Times New Roman"/>
+                <w:sz w:val="26"/>
+                <w:szCs w:val="26"/>
+              </w:rPr>
+              <w:t>Trong ứng dụng, người dùng có thể tạo đơn đặt mua và đặt hàng cho các dịch vụ bổ sung như thức ăn, nước uống và tiệc. Họ có thể nhập thông tin về dịch vụ cần đặt, số lượng, và thời gian sử dụng.</w:t>
+            </w:r>
           </w:p>
         </w:tc>
         <w:tc>

</xml_diff>

<commit_message>
Thêm các thay đổi về câu hỏi
</commit_message>
<xml_diff>
--- a/Nhom17_2_ApplicationDevelopment_QAs.docx
+++ b/Nhom17_2_ApplicationDevelopment_QAs.docx
@@ -88,31 +88,7 @@
           <w:sz w:val="26"/>
           <w:szCs w:val="26"/>
         </w:rPr>
-        <w:t>Nhóm</w:t>
-      </w:r>
-      <w:r>
-        <w:rPr>
-          <w:rFonts w:ascii="Times New Roman" w:hAnsi="Times New Roman" w:cs="Times New Roman"/>
-          <w:sz w:val="26"/>
-          <w:szCs w:val="26"/>
-        </w:rPr>
-        <w:t xml:space="preserve"> 17 </w:t>
-      </w:r>
-      <w:r>
-        <w:rPr>
-          <w:rFonts w:ascii="Times New Roman" w:hAnsi="Times New Roman" w:cs="Times New Roman"/>
-          <w:sz w:val="26"/>
-          <w:szCs w:val="26"/>
-        </w:rPr>
-        <w:t xml:space="preserve">- </w:t>
-      </w:r>
-      <w:r>
-        <w:rPr>
-          <w:rFonts w:ascii="Times New Roman" w:hAnsi="Times New Roman" w:cs="Times New Roman"/>
-          <w:sz w:val="26"/>
-          <w:szCs w:val="26"/>
-        </w:rPr>
-        <w:t>Thành viên nhóm</w:t>
+        <w:t>Nhóm 17 - Thành viên nhóm</w:t>
       </w:r>
     </w:p>
     <w:p>
@@ -272,63 +248,7 @@
           <w:sz w:val="26"/>
           <w:szCs w:val="26"/>
         </w:rPr>
-        <w:t>Thời gian thực hiện: Từ</w:t>
-      </w:r>
-      <w:r>
-        <w:rPr>
-          <w:rFonts w:ascii="Times New Roman" w:hAnsi="Times New Roman" w:cs="Times New Roman"/>
-          <w:sz w:val="26"/>
-          <w:szCs w:val="26"/>
-        </w:rPr>
-        <w:t xml:space="preserve"> 15/08</w:t>
-      </w:r>
-      <w:r>
-        <w:rPr>
-          <w:rFonts w:ascii="Times New Roman" w:hAnsi="Times New Roman" w:cs="Times New Roman"/>
-          <w:sz w:val="26"/>
-          <w:szCs w:val="26"/>
-        </w:rPr>
-        <w:t>/</w:t>
-      </w:r>
-      <w:r>
-        <w:rPr>
-          <w:rFonts w:ascii="Times New Roman" w:hAnsi="Times New Roman" w:cs="Times New Roman"/>
-          <w:sz w:val="26"/>
-          <w:szCs w:val="26"/>
-        </w:rPr>
-        <w:t>2023</w:t>
-      </w:r>
-      <w:r>
-        <w:rPr>
-          <w:rFonts w:ascii="Times New Roman" w:hAnsi="Times New Roman" w:cs="Times New Roman"/>
-          <w:sz w:val="26"/>
-          <w:szCs w:val="26"/>
-        </w:rPr>
-        <w:t xml:space="preserve"> đến </w:t>
-      </w:r>
-      <w:r>
-        <w:rPr>
-          <w:rFonts w:ascii="Times New Roman" w:hAnsi="Times New Roman" w:cs="Times New Roman"/>
-          <w:sz w:val="26"/>
-          <w:szCs w:val="26"/>
-        </w:rPr>
-        <w:t>06/11</w:t>
-      </w:r>
-      <w:r>
-        <w:rPr>
-          <w:rFonts w:ascii="Times New Roman" w:hAnsi="Times New Roman" w:cs="Times New Roman"/>
-          <w:sz w:val="26"/>
-          <w:szCs w:val="26"/>
-        </w:rPr>
-        <w:t>/</w:t>
-      </w:r>
-      <w:r>
-        <w:rPr>
-          <w:rFonts w:ascii="Times New Roman" w:hAnsi="Times New Roman" w:cs="Times New Roman"/>
-          <w:sz w:val="26"/>
-          <w:szCs w:val="26"/>
-        </w:rPr>
-        <w:t>2023 (12 tuần)</w:t>
+        <w:t>Thời gian thực hiện: Từ 15/08/2023 đến 06/11/2023 (12 tuần)</w:t>
       </w:r>
     </w:p>
     <w:p>
@@ -362,17 +282,7 @@
           <w:sz w:val="26"/>
           <w:szCs w:val="26"/>
         </w:rPr>
-        <w:t xml:space="preserve">Yêu cầu chức năng </w:t>
-      </w:r>
-      <w:r>
-        <w:rPr>
-          <w:rFonts w:ascii="Times New Roman" w:eastAsia="Times New Roman" w:hAnsi="Times New Roman" w:cs="Times New Roman"/>
-          <w:i/>
-          <w:color w:val="FF0000"/>
-          <w:sz w:val="26"/>
-          <w:szCs w:val="26"/>
-        </w:rPr>
-        <w:t xml:space="preserve">của một hệ thống là </w:t>
+        <w:t xml:space="preserve">Yêu cầu chức năng của một hệ thống là </w:t>
       </w:r>
       <w:r>
         <w:rPr>
@@ -749,15 +659,7 @@
                 <w:sz w:val="26"/>
                 <w:szCs w:val="26"/>
               </w:rPr>
-              <w:t>1</w:t>
-            </w:r>
-            <w:r>
-              <w:rPr>
-                <w:rFonts w:ascii="Times New Roman" w:hAnsi="Times New Roman" w:cs="Times New Roman"/>
-                <w:sz w:val="26"/>
-                <w:szCs w:val="26"/>
-              </w:rPr>
-              <w:t>.</w:t>
+              <w:t>1.</w:t>
             </w:r>
           </w:p>
         </w:tc>
@@ -799,14 +701,6 @@
                 <w:szCs w:val="26"/>
               </w:rPr>
             </w:pPr>
-            <w:r>
-              <w:rPr>
-                <w:rFonts w:ascii="Times New Roman" w:hAnsi="Times New Roman" w:cs="Times New Roman"/>
-                <w:sz w:val="26"/>
-                <w:szCs w:val="26"/>
-              </w:rPr>
-              <w:t>Người dùng có khả năng tạo và quản lý các danh mục, thể loại hoặc ca sĩ trong danh sách bài hát. Họ có thể gán mỗi bài hát vào các danh mục tương ứng, giúp tổ chức và sắp xếp danh sách một cách dễ dàng.</w:t>
-            </w:r>
           </w:p>
         </w:tc>
         <w:tc>
@@ -860,7 +754,7 @@
           </w:tcPr>
           <w:p>
             <w:pPr>
-              <w:spacing w:after="120" w:line="240" w:lineRule="auto"/>
+              <w:spacing w:after="120"/>
               <w:jc w:val="both"/>
               <w:rPr>
                 <w:rFonts w:ascii="Times New Roman" w:hAnsi="Times New Roman" w:cs="Times New Roman"/>
@@ -903,14 +797,6 @@
                 <w:szCs w:val="26"/>
               </w:rPr>
             </w:pPr>
-            <w:r>
-              <w:rPr>
-                <w:rFonts w:ascii="Times New Roman" w:hAnsi="Times New Roman" w:cs="Times New Roman"/>
-                <w:sz w:val="26"/>
-                <w:szCs w:val="26"/>
-              </w:rPr>
-              <w:t>Người dùng có thể thay đổi ca làm việc của nhân viên, bao gồm cả việc cập nhật ca làm việc trong ngày.</w:t>
-            </w:r>
           </w:p>
         </w:tc>
         <w:tc>
@@ -996,23 +882,6 @@
                 <w:szCs w:val="26"/>
               </w:rPr>
             </w:pPr>
-            <w:r>
-              <w:rPr>
-                <w:rFonts w:ascii="Times New Roman" w:hAnsi="Times New Roman" w:cs="Times New Roman"/>
-                <w:sz w:val="26"/>
-                <w:szCs w:val="26"/>
-              </w:rPr>
-              <w:t xml:space="preserve">Người dùng có khả năng xem danh sách thiết bị trong mỗi cơ sở karaoke và cập nhật trạng thái của chúng, bao gồm tình trạng hoạt động, thông tin bảo dưỡng và lịch sửa chữa. Họ cũng có thể thêm thông tin bảo dưỡng định kỳ và </w:t>
-            </w:r>
-            <w:r>
-              <w:rPr>
-                <w:rFonts w:ascii="Times New Roman" w:hAnsi="Times New Roman" w:cs="Times New Roman"/>
-                <w:sz w:val="26"/>
-                <w:szCs w:val="26"/>
-              </w:rPr>
-              <w:lastRenderedPageBreak/>
-              <w:t>ghi chú về sự cố hoặc yêu cầu sửa chữa.</w:t>
-            </w:r>
           </w:p>
         </w:tc>
         <w:tc>
@@ -1056,6 +925,7 @@
                 <w:sz w:val="26"/>
                 <w:szCs w:val="26"/>
               </w:rPr>
+              <w:lastRenderedPageBreak/>
               <w:t>4.</w:t>
             </w:r>
           </w:p>
@@ -1066,7 +936,7 @@
           </w:tcPr>
           <w:p>
             <w:pPr>
-              <w:spacing w:after="120" w:line="240" w:lineRule="auto"/>
+              <w:spacing w:after="120"/>
               <w:jc w:val="both"/>
               <w:rPr>
                 <w:rFonts w:ascii="Times New Roman" w:hAnsi="Times New Roman" w:cs="Times New Roman"/>
@@ -1109,14 +979,6 @@
                 <w:szCs w:val="26"/>
               </w:rPr>
             </w:pPr>
-            <w:r>
-              <w:rPr>
-                <w:rFonts w:ascii="Times New Roman" w:hAnsi="Times New Roman" w:cs="Times New Roman"/>
-                <w:sz w:val="26"/>
-                <w:szCs w:val="26"/>
-              </w:rPr>
-              <w:t>Người dùng có thể thêm ghi chú cá nhân cho từng khách hàng trong ứng dụng. Họ có thể nhập thông tin về yêu cầu riêng, sở thích hoặc các thông tin khác.</w:t>
-            </w:r>
           </w:p>
         </w:tc>
         <w:tc>
@@ -1171,7 +1033,7 @@
           </w:tcPr>
           <w:p>
             <w:pPr>
-              <w:spacing w:after="120" w:line="240" w:lineRule="auto"/>
+              <w:spacing w:after="120"/>
               <w:jc w:val="both"/>
               <w:rPr>
                 <w:rFonts w:ascii="Times New Roman" w:hAnsi="Times New Roman" w:cs="Times New Roman"/>
@@ -1215,14 +1077,6 @@
                 <w:szCs w:val="26"/>
               </w:rPr>
             </w:pPr>
-            <w:r>
-              <w:rPr>
-                <w:rFonts w:ascii="Times New Roman" w:hAnsi="Times New Roman" w:cs="Times New Roman"/>
-                <w:sz w:val="26"/>
-                <w:szCs w:val="26"/>
-              </w:rPr>
-              <w:t>Trong ứng dụng, người dùng có thể tạo đơn đặt mua và đặt hàng cho các dịch vụ bổ sung như thức ăn, nước uống và tiệc. Họ có thể nhập thông tin về dịch vụ cần đặt, số lượng, và thời gian sử dụng.</w:t>
-            </w:r>
           </w:p>
         </w:tc>
         <w:tc>
@@ -1859,7 +1713,6 @@
       <w:rPr>
         <w:rFonts w:ascii="Times New Roman" w:hAnsi="Times New Roman" w:cs="Times New Roman"/>
         <w:i/>
-        <w:noProof/>
         <w:sz w:val="26"/>
         <w:szCs w:val="26"/>
       </w:rPr>
@@ -1888,7 +1741,6 @@
           <w:rPr>
             <w:rFonts w:ascii="Times New Roman" w:hAnsi="Times New Roman" w:cs="Times New Roman"/>
             <w:i/>
-            <w:noProof/>
             <w:sz w:val="26"/>
             <w:szCs w:val="26"/>
           </w:rPr>
@@ -1958,7 +1810,6 @@
           <w:rPr>
             <w:rFonts w:ascii="Times New Roman" w:hAnsi="Times New Roman" w:cs="Times New Roman"/>
             <w:i/>
-            <w:noProof/>
             <w:sz w:val="26"/>
             <w:szCs w:val="26"/>
           </w:rPr>
@@ -1968,7 +1819,6 @@
           <w:rPr>
             <w:rFonts w:ascii="Times New Roman" w:hAnsi="Times New Roman" w:cs="Times New Roman"/>
             <w:i/>
-            <w:noProof/>
             <w:sz w:val="26"/>
             <w:szCs w:val="26"/>
           </w:rPr>
@@ -1978,7 +1828,6 @@
           <w:rPr>
             <w:rFonts w:ascii="Times New Roman" w:hAnsi="Times New Roman" w:cs="Times New Roman"/>
             <w:i/>
-            <w:noProof/>
             <w:sz w:val="26"/>
             <w:szCs w:val="26"/>
           </w:rPr>
@@ -1988,7 +1837,6 @@
           <w:rPr>
             <w:rFonts w:ascii="Times New Roman" w:hAnsi="Times New Roman" w:cs="Times New Roman"/>
             <w:i/>
-            <w:noProof/>
             <w:sz w:val="26"/>
             <w:szCs w:val="26"/>
           </w:rPr>
@@ -1998,7 +1846,6 @@
           <w:rPr>
             <w:rFonts w:ascii="Times New Roman" w:hAnsi="Times New Roman" w:cs="Times New Roman"/>
             <w:i/>
-            <w:noProof/>
             <w:sz w:val="26"/>
             <w:szCs w:val="26"/>
           </w:rPr>
@@ -2008,7 +1855,6 @@
           <w:rPr>
             <w:rFonts w:ascii="Times New Roman" w:hAnsi="Times New Roman" w:cs="Times New Roman"/>
             <w:i/>
-            <w:noProof/>
             <w:sz w:val="26"/>
             <w:szCs w:val="26"/>
           </w:rPr>
@@ -2018,7 +1864,6 @@
           <w:rPr>
             <w:rFonts w:ascii="Times New Roman" w:hAnsi="Times New Roman" w:cs="Times New Roman"/>
             <w:i/>
-            <w:noProof/>
             <w:sz w:val="26"/>
             <w:szCs w:val="26"/>
           </w:rPr>
@@ -2028,7 +1873,6 @@
           <w:rPr>
             <w:rFonts w:ascii="Times New Roman" w:hAnsi="Times New Roman" w:cs="Times New Roman"/>
             <w:i/>
-            <w:noProof/>
             <w:sz w:val="26"/>
             <w:szCs w:val="26"/>
           </w:rPr>
@@ -2038,7 +1882,6 @@
           <w:rPr>
             <w:rFonts w:ascii="Times New Roman" w:hAnsi="Times New Roman" w:cs="Times New Roman"/>
             <w:i/>
-            <w:noProof/>
             <w:sz w:val="26"/>
             <w:szCs w:val="26"/>
           </w:rPr>
@@ -2048,7 +1891,6 @@
           <w:rPr>
             <w:rFonts w:ascii="Times New Roman" w:hAnsi="Times New Roman" w:cs="Times New Roman"/>
             <w:i/>
-            <w:noProof/>
             <w:sz w:val="26"/>
             <w:szCs w:val="26"/>
           </w:rPr>
@@ -2058,7 +1900,6 @@
           <w:rPr>
             <w:rFonts w:ascii="Times New Roman" w:hAnsi="Times New Roman" w:cs="Times New Roman"/>
             <w:i/>
-            <w:noProof/>
             <w:sz w:val="26"/>
             <w:szCs w:val="26"/>
           </w:rPr>
@@ -2104,7 +1945,6 @@
           <w:rPr>
             <w:rFonts w:ascii="Times New Roman" w:hAnsi="Times New Roman" w:cs="Times New Roman"/>
             <w:i/>
-            <w:noProof/>
             <w:sz w:val="26"/>
             <w:szCs w:val="26"/>
           </w:rPr>
@@ -2114,7 +1954,6 @@
           <w:rPr>
             <w:rFonts w:ascii="Times New Roman" w:hAnsi="Times New Roman" w:cs="Times New Roman"/>
             <w:i/>
-            <w:noProof/>
             <w:sz w:val="26"/>
             <w:szCs w:val="26"/>
           </w:rPr>
@@ -3164,6 +3003,9 @@
   <w:style w:type="paragraph" w:default="1" w:styleId="Normal">
     <w:name w:val="Normal"/>
     <w:qFormat/>
+    <w:rPr>
+      <w:noProof/>
+    </w:rPr>
   </w:style>
   <w:style w:type="character" w:default="1" w:styleId="DefaultParagraphFont">
     <w:name w:val="Default Paragraph Font"/>

</xml_diff>

<commit_message>
Thêm câu hỏi file phân tích yêu cầu
</commit_message>
<xml_diff>
--- a/Nhom17_2_ApplicationDevelopment_QAs.docx
+++ b/Nhom17_2_ApplicationDevelopment_QAs.docx
@@ -249,50 +249,6 @@
           <w:szCs w:val="26"/>
         </w:rPr>
         <w:t>Thời gian thực hiện: Từ 15/08/2023 đến 06/11/2023 (12 tuần)</w:t>
-      </w:r>
-    </w:p>
-    <w:p>
-      <w:pPr>
-        <w:spacing w:after="120" w:line="240" w:lineRule="auto"/>
-        <w:jc w:val="both"/>
-        <w:rPr>
-          <w:rFonts w:ascii="Times New Roman" w:hAnsi="Times New Roman" w:cs="Times New Roman"/>
-          <w:sz w:val="26"/>
-          <w:szCs w:val="26"/>
-        </w:rPr>
-      </w:pPr>
-    </w:p>
-    <w:p>
-      <w:pPr>
-        <w:spacing w:after="120" w:line="240" w:lineRule="auto"/>
-        <w:jc w:val="both"/>
-        <w:rPr>
-          <w:rFonts w:ascii="Times New Roman" w:eastAsia="Times New Roman" w:hAnsi="Times New Roman" w:cs="Times New Roman"/>
-          <w:i/>
-          <w:color w:val="FF0000"/>
-          <w:sz w:val="26"/>
-          <w:szCs w:val="26"/>
-        </w:rPr>
-      </w:pPr>
-      <w:r>
-        <w:rPr>
-          <w:rFonts w:ascii="Times New Roman" w:eastAsia="Times New Roman" w:hAnsi="Times New Roman" w:cs="Times New Roman"/>
-          <w:i/>
-          <w:color w:val="FF0000"/>
-          <w:sz w:val="26"/>
-          <w:szCs w:val="26"/>
-        </w:rPr>
-        <w:t xml:space="preserve">Yêu cầu chức năng của một hệ thống là </w:t>
-      </w:r>
-      <w:r>
-        <w:rPr>
-          <w:rFonts w:ascii="Times New Roman" w:eastAsia="Times New Roman" w:hAnsi="Times New Roman" w:cs="Times New Roman"/>
-          <w:i/>
-          <w:color w:val="FF0000"/>
-          <w:sz w:val="26"/>
-          <w:szCs w:val="26"/>
-        </w:rPr>
-        <w:t>quan trọng vì yêu cầu cung cấp các cơ sở cho tất cả công việc phát triển hệ thống sau đó.</w:t>
       </w:r>
     </w:p>
     <w:p>
@@ -925,7 +881,6 @@
                 <w:sz w:val="26"/>
                 <w:szCs w:val="26"/>
               </w:rPr>
-              <w:lastRenderedPageBreak/>
               <w:t>4.</w:t>
             </w:r>
           </w:p>
@@ -950,7 +905,16 @@
                 <w:sz w:val="26"/>
                 <w:szCs w:val="26"/>
               </w:rPr>
-              <w:t>Trong ứng dụng quản lý karaoke, làm thế nào để người dùng có thể ghi chú và theo dõi các thông tin đặc biệt về khách hàng, như yêu cầu riêng, sở thích hoặc lịch sử sử dụng dịch vụ?</w:t>
+              <w:t xml:space="preserve">Trong ứng dụng quản lý karaoke, làm thế nào để người dùng có thể ghi chú và theo dõi các thông tin </w:t>
+            </w:r>
+            <w:r>
+              <w:rPr>
+                <w:rFonts w:ascii="Times New Roman" w:hAnsi="Times New Roman" w:cs="Times New Roman"/>
+                <w:sz w:val="26"/>
+                <w:szCs w:val="26"/>
+              </w:rPr>
+              <w:lastRenderedPageBreak/>
+              <w:t>đặc biệt về khách hàng, như yêu cầu riêng, sở thích hoặc lịch sử sử dụng dịch vụ?</w:t>
             </w:r>
           </w:p>
           <w:p>
@@ -1139,6 +1103,14 @@
                 <w:szCs w:val="26"/>
               </w:rPr>
             </w:pPr>
+            <w:r>
+              <w:rPr>
+                <w:rFonts w:ascii="Times New Roman" w:hAnsi="Times New Roman" w:cs="Times New Roman"/>
+                <w:sz w:val="26"/>
+                <w:szCs w:val="26"/>
+              </w:rPr>
+              <w:t>Khi đăng kí tài khoản cho nhân viên mới thì cần những thông tin gì?</w:t>
+            </w:r>
           </w:p>
         </w:tc>
         <w:tc>
@@ -1218,6 +1190,38 @@
                 <w:szCs w:val="26"/>
               </w:rPr>
             </w:pPr>
+            <w:r>
+              <w:rPr>
+                <w:rFonts w:ascii="Times New Roman" w:hAnsi="Times New Roman" w:cs="Times New Roman"/>
+                <w:sz w:val="26"/>
+                <w:szCs w:val="26"/>
+              </w:rPr>
+              <w:t xml:space="preserve">Khi </w:t>
+            </w:r>
+            <w:r>
+              <w:rPr>
+                <w:rFonts w:ascii="Times New Roman" w:hAnsi="Times New Roman" w:cs="Times New Roman"/>
+                <w:sz w:val="26"/>
+                <w:szCs w:val="26"/>
+              </w:rPr>
+              <w:t>lưu</w:t>
+            </w:r>
+            <w:r>
+              <w:rPr>
+                <w:rFonts w:ascii="Times New Roman" w:hAnsi="Times New Roman" w:cs="Times New Roman"/>
+                <w:sz w:val="26"/>
+                <w:szCs w:val="26"/>
+              </w:rPr>
+              <w:t xml:space="preserve"> hoá đơn thì cần những thông tin gì của khách</w:t>
+            </w:r>
+            <w:r>
+              <w:rPr>
+                <w:rFonts w:ascii="Times New Roman" w:hAnsi="Times New Roman" w:cs="Times New Roman"/>
+                <w:sz w:val="26"/>
+                <w:szCs w:val="26"/>
+              </w:rPr>
+              <w:t xml:space="preserve"> hàng?</w:t>
+            </w:r>
           </w:p>
         </w:tc>
         <w:tc>
@@ -1297,6 +1301,14 @@
                 <w:szCs w:val="26"/>
               </w:rPr>
             </w:pPr>
+            <w:r>
+              <w:rPr>
+                <w:rFonts w:ascii="Times New Roman" w:hAnsi="Times New Roman" w:cs="Times New Roman"/>
+                <w:sz w:val="28"/>
+                <w:szCs w:val="28"/>
+              </w:rPr>
+              <w:t>Ứng dụng làm thế nào để tính toán tiền lương cho nhân viên dựa trên số ca làm việc và doanh thu của cơ sở karaoke?</w:t>
+            </w:r>
           </w:p>
         </w:tc>
         <w:tc>
@@ -1357,7 +1369,7 @@
                 <w:sz w:val="26"/>
                 <w:szCs w:val="26"/>
               </w:rPr>
-              <w:t>…</w:t>
+              <w:t>9.</w:t>
             </w:r>
           </w:p>
         </w:tc>
@@ -1376,6 +1388,22 @@
                 <w:szCs w:val="26"/>
               </w:rPr>
             </w:pPr>
+            <w:r>
+              <w:rPr>
+                <w:rFonts w:ascii="Times New Roman" w:hAnsi="Times New Roman" w:cs="Times New Roman"/>
+                <w:sz w:val="26"/>
+                <w:szCs w:val="26"/>
+              </w:rPr>
+              <w:t xml:space="preserve">Những thông tin </w:t>
+            </w:r>
+            <w:r>
+              <w:rPr>
+                <w:rFonts w:ascii="Times New Roman" w:hAnsi="Times New Roman" w:cs="Times New Roman"/>
+                <w:sz w:val="26"/>
+                <w:szCs w:val="26"/>
+              </w:rPr>
+              <w:t>của sản phẩm gồm những gì?</w:t>
+            </w:r>
           </w:p>
         </w:tc>
         <w:tc>
@@ -1436,7 +1464,813 @@
                 <w:sz w:val="26"/>
                 <w:szCs w:val="26"/>
               </w:rPr>
-              <w:t>…</w:t>
+              <w:t>10.</w:t>
+            </w:r>
+          </w:p>
+        </w:tc>
+        <w:tc>
+          <w:tcPr>
+            <w:tcW w:w="1520" w:type="pct"/>
+            <w:vAlign w:val="center"/>
+          </w:tcPr>
+          <w:p>
+            <w:pPr>
+              <w:spacing w:after="120"/>
+              <w:jc w:val="both"/>
+              <w:rPr>
+                <w:rFonts w:ascii="Times New Roman" w:hAnsi="Times New Roman" w:cs="Times New Roman"/>
+                <w:sz w:val="26"/>
+                <w:szCs w:val="26"/>
+              </w:rPr>
+            </w:pPr>
+            <w:r>
+              <w:rPr>
+                <w:rFonts w:ascii="Times New Roman" w:hAnsi="Times New Roman" w:cs="Times New Roman"/>
+                <w:sz w:val="26"/>
+                <w:szCs w:val="26"/>
+              </w:rPr>
+              <w:t>Những thông tin của một phòng</w:t>
+            </w:r>
+            <w:r>
+              <w:rPr>
+                <w:rFonts w:ascii="Times New Roman" w:hAnsi="Times New Roman" w:cs="Times New Roman"/>
+                <w:sz w:val="26"/>
+                <w:szCs w:val="26"/>
+              </w:rPr>
+              <w:t xml:space="preserve"> hát gồm những gì?</w:t>
+            </w:r>
+          </w:p>
+        </w:tc>
+        <w:tc>
+          <w:tcPr>
+            <w:tcW w:w="1836" w:type="pct"/>
+            <w:vAlign w:val="center"/>
+          </w:tcPr>
+          <w:p>
+            <w:pPr>
+              <w:spacing w:after="120"/>
+              <w:jc w:val="both"/>
+              <w:rPr>
+                <w:rFonts w:ascii="Times New Roman" w:hAnsi="Times New Roman" w:cs="Times New Roman"/>
+                <w:sz w:val="26"/>
+                <w:szCs w:val="26"/>
+              </w:rPr>
+            </w:pPr>
+          </w:p>
+        </w:tc>
+        <w:tc>
+          <w:tcPr>
+            <w:tcW w:w="1330" w:type="pct"/>
+          </w:tcPr>
+          <w:p>
+            <w:pPr>
+              <w:spacing w:after="120"/>
+              <w:jc w:val="both"/>
+              <w:rPr>
+                <w:rFonts w:ascii="Times New Roman" w:hAnsi="Times New Roman" w:cs="Times New Roman"/>
+                <w:sz w:val="26"/>
+                <w:szCs w:val="26"/>
+              </w:rPr>
+            </w:pPr>
+          </w:p>
+        </w:tc>
+      </w:tr>
+      <w:tr>
+        <w:trPr>
+          <w:trHeight w:val="339"/>
+        </w:trPr>
+        <w:tc>
+          <w:tcPr>
+            <w:tcW w:w="314" w:type="pct"/>
+            <w:vAlign w:val="center"/>
+          </w:tcPr>
+          <w:p>
+            <w:pPr>
+              <w:spacing w:after="120"/>
+              <w:rPr>
+                <w:rFonts w:ascii="Times New Roman" w:hAnsi="Times New Roman" w:cs="Times New Roman"/>
+                <w:sz w:val="26"/>
+                <w:szCs w:val="26"/>
+              </w:rPr>
+            </w:pPr>
+            <w:r>
+              <w:rPr>
+                <w:rFonts w:ascii="Times New Roman" w:hAnsi="Times New Roman" w:cs="Times New Roman"/>
+                <w:sz w:val="26"/>
+                <w:szCs w:val="26"/>
+              </w:rPr>
+              <w:t>11.</w:t>
+            </w:r>
+          </w:p>
+        </w:tc>
+        <w:tc>
+          <w:tcPr>
+            <w:tcW w:w="1520" w:type="pct"/>
+            <w:vAlign w:val="center"/>
+          </w:tcPr>
+          <w:p>
+            <w:pPr>
+              <w:spacing w:after="120"/>
+              <w:jc w:val="both"/>
+              <w:rPr>
+                <w:rFonts w:ascii="Times New Roman" w:hAnsi="Times New Roman" w:cs="Times New Roman"/>
+                <w:sz w:val="26"/>
+                <w:szCs w:val="26"/>
+              </w:rPr>
+            </w:pPr>
+          </w:p>
+        </w:tc>
+        <w:tc>
+          <w:tcPr>
+            <w:tcW w:w="1836" w:type="pct"/>
+            <w:vAlign w:val="center"/>
+          </w:tcPr>
+          <w:p>
+            <w:pPr>
+              <w:spacing w:after="120"/>
+              <w:jc w:val="both"/>
+              <w:rPr>
+                <w:rFonts w:ascii="Times New Roman" w:hAnsi="Times New Roman" w:cs="Times New Roman"/>
+                <w:sz w:val="26"/>
+                <w:szCs w:val="26"/>
+              </w:rPr>
+            </w:pPr>
+          </w:p>
+        </w:tc>
+        <w:tc>
+          <w:tcPr>
+            <w:tcW w:w="1330" w:type="pct"/>
+          </w:tcPr>
+          <w:p>
+            <w:pPr>
+              <w:spacing w:after="120"/>
+              <w:jc w:val="both"/>
+              <w:rPr>
+                <w:rFonts w:ascii="Times New Roman" w:hAnsi="Times New Roman" w:cs="Times New Roman"/>
+                <w:sz w:val="26"/>
+                <w:szCs w:val="26"/>
+              </w:rPr>
+            </w:pPr>
+          </w:p>
+        </w:tc>
+      </w:tr>
+      <w:tr>
+        <w:trPr>
+          <w:trHeight w:val="339"/>
+        </w:trPr>
+        <w:tc>
+          <w:tcPr>
+            <w:tcW w:w="314" w:type="pct"/>
+            <w:vAlign w:val="center"/>
+          </w:tcPr>
+          <w:p>
+            <w:pPr>
+              <w:spacing w:after="120"/>
+              <w:rPr>
+                <w:rFonts w:ascii="Times New Roman" w:hAnsi="Times New Roman" w:cs="Times New Roman"/>
+                <w:sz w:val="26"/>
+                <w:szCs w:val="26"/>
+              </w:rPr>
+            </w:pPr>
+            <w:r>
+              <w:rPr>
+                <w:rFonts w:ascii="Times New Roman" w:hAnsi="Times New Roman" w:cs="Times New Roman"/>
+                <w:sz w:val="26"/>
+                <w:szCs w:val="26"/>
+              </w:rPr>
+              <w:t>12.</w:t>
+            </w:r>
+          </w:p>
+        </w:tc>
+        <w:tc>
+          <w:tcPr>
+            <w:tcW w:w="1520" w:type="pct"/>
+            <w:vAlign w:val="center"/>
+          </w:tcPr>
+          <w:p>
+            <w:pPr>
+              <w:spacing w:after="120"/>
+              <w:jc w:val="both"/>
+              <w:rPr>
+                <w:rFonts w:ascii="Times New Roman" w:hAnsi="Times New Roman" w:cs="Times New Roman"/>
+                <w:sz w:val="26"/>
+                <w:szCs w:val="26"/>
+              </w:rPr>
+            </w:pPr>
+          </w:p>
+        </w:tc>
+        <w:tc>
+          <w:tcPr>
+            <w:tcW w:w="1836" w:type="pct"/>
+            <w:vAlign w:val="center"/>
+          </w:tcPr>
+          <w:p>
+            <w:pPr>
+              <w:spacing w:after="120"/>
+              <w:jc w:val="both"/>
+              <w:rPr>
+                <w:rFonts w:ascii="Times New Roman" w:hAnsi="Times New Roman" w:cs="Times New Roman"/>
+                <w:sz w:val="26"/>
+                <w:szCs w:val="26"/>
+              </w:rPr>
+            </w:pPr>
+          </w:p>
+        </w:tc>
+        <w:tc>
+          <w:tcPr>
+            <w:tcW w:w="1330" w:type="pct"/>
+          </w:tcPr>
+          <w:p>
+            <w:pPr>
+              <w:spacing w:after="120"/>
+              <w:jc w:val="both"/>
+              <w:rPr>
+                <w:rFonts w:ascii="Times New Roman" w:hAnsi="Times New Roman" w:cs="Times New Roman"/>
+                <w:sz w:val="26"/>
+                <w:szCs w:val="26"/>
+              </w:rPr>
+            </w:pPr>
+          </w:p>
+        </w:tc>
+      </w:tr>
+      <w:tr>
+        <w:trPr>
+          <w:trHeight w:val="339"/>
+        </w:trPr>
+        <w:tc>
+          <w:tcPr>
+            <w:tcW w:w="314" w:type="pct"/>
+            <w:vAlign w:val="center"/>
+          </w:tcPr>
+          <w:p>
+            <w:pPr>
+              <w:spacing w:after="120"/>
+              <w:rPr>
+                <w:rFonts w:ascii="Times New Roman" w:hAnsi="Times New Roman" w:cs="Times New Roman"/>
+                <w:sz w:val="26"/>
+                <w:szCs w:val="26"/>
+              </w:rPr>
+            </w:pPr>
+            <w:r>
+              <w:rPr>
+                <w:rFonts w:ascii="Times New Roman" w:hAnsi="Times New Roman" w:cs="Times New Roman"/>
+                <w:sz w:val="26"/>
+                <w:szCs w:val="26"/>
+              </w:rPr>
+              <w:t>13.</w:t>
+            </w:r>
+          </w:p>
+        </w:tc>
+        <w:tc>
+          <w:tcPr>
+            <w:tcW w:w="1520" w:type="pct"/>
+            <w:vAlign w:val="center"/>
+          </w:tcPr>
+          <w:p>
+            <w:pPr>
+              <w:spacing w:after="120"/>
+              <w:jc w:val="both"/>
+              <w:rPr>
+                <w:rFonts w:ascii="Times New Roman" w:hAnsi="Times New Roman" w:cs="Times New Roman"/>
+                <w:sz w:val="26"/>
+                <w:szCs w:val="26"/>
+              </w:rPr>
+            </w:pPr>
+          </w:p>
+        </w:tc>
+        <w:tc>
+          <w:tcPr>
+            <w:tcW w:w="1836" w:type="pct"/>
+            <w:vAlign w:val="center"/>
+          </w:tcPr>
+          <w:p>
+            <w:pPr>
+              <w:spacing w:after="120"/>
+              <w:jc w:val="both"/>
+              <w:rPr>
+                <w:rFonts w:ascii="Times New Roman" w:hAnsi="Times New Roman" w:cs="Times New Roman"/>
+                <w:sz w:val="26"/>
+                <w:szCs w:val="26"/>
+              </w:rPr>
+            </w:pPr>
+          </w:p>
+        </w:tc>
+        <w:tc>
+          <w:tcPr>
+            <w:tcW w:w="1330" w:type="pct"/>
+          </w:tcPr>
+          <w:p>
+            <w:pPr>
+              <w:spacing w:after="120"/>
+              <w:jc w:val="both"/>
+              <w:rPr>
+                <w:rFonts w:ascii="Times New Roman" w:hAnsi="Times New Roman" w:cs="Times New Roman"/>
+                <w:sz w:val="26"/>
+                <w:szCs w:val="26"/>
+              </w:rPr>
+            </w:pPr>
+          </w:p>
+        </w:tc>
+      </w:tr>
+      <w:tr>
+        <w:trPr>
+          <w:trHeight w:val="339"/>
+        </w:trPr>
+        <w:tc>
+          <w:tcPr>
+            <w:tcW w:w="314" w:type="pct"/>
+            <w:vAlign w:val="center"/>
+          </w:tcPr>
+          <w:p>
+            <w:pPr>
+              <w:spacing w:after="120"/>
+              <w:rPr>
+                <w:rFonts w:ascii="Times New Roman" w:hAnsi="Times New Roman" w:cs="Times New Roman"/>
+                <w:sz w:val="26"/>
+                <w:szCs w:val="26"/>
+              </w:rPr>
+            </w:pPr>
+            <w:r>
+              <w:rPr>
+                <w:rFonts w:ascii="Times New Roman" w:hAnsi="Times New Roman" w:cs="Times New Roman"/>
+                <w:sz w:val="26"/>
+                <w:szCs w:val="26"/>
+              </w:rPr>
+              <w:t>14.</w:t>
+            </w:r>
+          </w:p>
+        </w:tc>
+        <w:tc>
+          <w:tcPr>
+            <w:tcW w:w="1520" w:type="pct"/>
+            <w:vAlign w:val="center"/>
+          </w:tcPr>
+          <w:p>
+            <w:pPr>
+              <w:spacing w:after="120"/>
+              <w:jc w:val="both"/>
+              <w:rPr>
+                <w:rFonts w:ascii="Times New Roman" w:hAnsi="Times New Roman" w:cs="Times New Roman"/>
+                <w:sz w:val="26"/>
+                <w:szCs w:val="26"/>
+              </w:rPr>
+            </w:pPr>
+          </w:p>
+        </w:tc>
+        <w:tc>
+          <w:tcPr>
+            <w:tcW w:w="1836" w:type="pct"/>
+            <w:vAlign w:val="center"/>
+          </w:tcPr>
+          <w:p>
+            <w:pPr>
+              <w:spacing w:after="120"/>
+              <w:jc w:val="both"/>
+              <w:rPr>
+                <w:rFonts w:ascii="Times New Roman" w:hAnsi="Times New Roman" w:cs="Times New Roman"/>
+                <w:sz w:val="26"/>
+                <w:szCs w:val="26"/>
+              </w:rPr>
+            </w:pPr>
+          </w:p>
+        </w:tc>
+        <w:tc>
+          <w:tcPr>
+            <w:tcW w:w="1330" w:type="pct"/>
+          </w:tcPr>
+          <w:p>
+            <w:pPr>
+              <w:spacing w:after="120"/>
+              <w:jc w:val="both"/>
+              <w:rPr>
+                <w:rFonts w:ascii="Times New Roman" w:hAnsi="Times New Roman" w:cs="Times New Roman"/>
+                <w:sz w:val="26"/>
+                <w:szCs w:val="26"/>
+              </w:rPr>
+            </w:pPr>
+          </w:p>
+        </w:tc>
+      </w:tr>
+      <w:tr>
+        <w:trPr>
+          <w:trHeight w:val="339"/>
+        </w:trPr>
+        <w:tc>
+          <w:tcPr>
+            <w:tcW w:w="314" w:type="pct"/>
+            <w:vAlign w:val="center"/>
+          </w:tcPr>
+          <w:p>
+            <w:pPr>
+              <w:spacing w:after="120"/>
+              <w:rPr>
+                <w:rFonts w:ascii="Times New Roman" w:hAnsi="Times New Roman" w:cs="Times New Roman"/>
+                <w:sz w:val="26"/>
+                <w:szCs w:val="26"/>
+              </w:rPr>
+            </w:pPr>
+            <w:r>
+              <w:rPr>
+                <w:rFonts w:ascii="Times New Roman" w:hAnsi="Times New Roman" w:cs="Times New Roman"/>
+                <w:sz w:val="26"/>
+                <w:szCs w:val="26"/>
+              </w:rPr>
+              <w:t>15.</w:t>
+            </w:r>
+          </w:p>
+        </w:tc>
+        <w:tc>
+          <w:tcPr>
+            <w:tcW w:w="1520" w:type="pct"/>
+            <w:vAlign w:val="center"/>
+          </w:tcPr>
+          <w:p>
+            <w:pPr>
+              <w:spacing w:after="120"/>
+              <w:jc w:val="both"/>
+              <w:rPr>
+                <w:rFonts w:ascii="Times New Roman" w:hAnsi="Times New Roman" w:cs="Times New Roman"/>
+                <w:sz w:val="26"/>
+                <w:szCs w:val="26"/>
+              </w:rPr>
+            </w:pPr>
+          </w:p>
+        </w:tc>
+        <w:tc>
+          <w:tcPr>
+            <w:tcW w:w="1836" w:type="pct"/>
+            <w:vAlign w:val="center"/>
+          </w:tcPr>
+          <w:p>
+            <w:pPr>
+              <w:spacing w:after="120"/>
+              <w:jc w:val="both"/>
+              <w:rPr>
+                <w:rFonts w:ascii="Times New Roman" w:hAnsi="Times New Roman" w:cs="Times New Roman"/>
+                <w:sz w:val="26"/>
+                <w:szCs w:val="26"/>
+              </w:rPr>
+            </w:pPr>
+          </w:p>
+        </w:tc>
+        <w:tc>
+          <w:tcPr>
+            <w:tcW w:w="1330" w:type="pct"/>
+          </w:tcPr>
+          <w:p>
+            <w:pPr>
+              <w:spacing w:after="120"/>
+              <w:jc w:val="both"/>
+              <w:rPr>
+                <w:rFonts w:ascii="Times New Roman" w:hAnsi="Times New Roman" w:cs="Times New Roman"/>
+                <w:sz w:val="26"/>
+                <w:szCs w:val="26"/>
+              </w:rPr>
+            </w:pPr>
+          </w:p>
+        </w:tc>
+      </w:tr>
+      <w:tr>
+        <w:trPr>
+          <w:trHeight w:val="339"/>
+        </w:trPr>
+        <w:tc>
+          <w:tcPr>
+            <w:tcW w:w="314" w:type="pct"/>
+            <w:vAlign w:val="center"/>
+          </w:tcPr>
+          <w:p>
+            <w:pPr>
+              <w:spacing w:after="120"/>
+              <w:rPr>
+                <w:rFonts w:ascii="Times New Roman" w:hAnsi="Times New Roman" w:cs="Times New Roman"/>
+                <w:sz w:val="26"/>
+                <w:szCs w:val="26"/>
+              </w:rPr>
+            </w:pPr>
+            <w:r>
+              <w:rPr>
+                <w:rFonts w:ascii="Times New Roman" w:hAnsi="Times New Roman" w:cs="Times New Roman"/>
+                <w:sz w:val="26"/>
+                <w:szCs w:val="26"/>
+              </w:rPr>
+              <w:t>16.</w:t>
+            </w:r>
+          </w:p>
+        </w:tc>
+        <w:tc>
+          <w:tcPr>
+            <w:tcW w:w="1520" w:type="pct"/>
+            <w:vAlign w:val="center"/>
+          </w:tcPr>
+          <w:p>
+            <w:pPr>
+              <w:spacing w:after="120"/>
+              <w:jc w:val="both"/>
+              <w:rPr>
+                <w:rFonts w:ascii="Times New Roman" w:hAnsi="Times New Roman" w:cs="Times New Roman"/>
+                <w:sz w:val="26"/>
+                <w:szCs w:val="26"/>
+              </w:rPr>
+            </w:pPr>
+          </w:p>
+        </w:tc>
+        <w:tc>
+          <w:tcPr>
+            <w:tcW w:w="1836" w:type="pct"/>
+            <w:vAlign w:val="center"/>
+          </w:tcPr>
+          <w:p>
+            <w:pPr>
+              <w:spacing w:after="120"/>
+              <w:jc w:val="both"/>
+              <w:rPr>
+                <w:rFonts w:ascii="Times New Roman" w:hAnsi="Times New Roman" w:cs="Times New Roman"/>
+                <w:sz w:val="26"/>
+                <w:szCs w:val="26"/>
+              </w:rPr>
+            </w:pPr>
+          </w:p>
+        </w:tc>
+        <w:tc>
+          <w:tcPr>
+            <w:tcW w:w="1330" w:type="pct"/>
+          </w:tcPr>
+          <w:p>
+            <w:pPr>
+              <w:spacing w:after="120"/>
+              <w:jc w:val="both"/>
+              <w:rPr>
+                <w:rFonts w:ascii="Times New Roman" w:hAnsi="Times New Roman" w:cs="Times New Roman"/>
+                <w:sz w:val="26"/>
+                <w:szCs w:val="26"/>
+              </w:rPr>
+            </w:pPr>
+          </w:p>
+        </w:tc>
+      </w:tr>
+      <w:tr>
+        <w:trPr>
+          <w:trHeight w:val="339"/>
+        </w:trPr>
+        <w:tc>
+          <w:tcPr>
+            <w:tcW w:w="314" w:type="pct"/>
+            <w:vAlign w:val="center"/>
+          </w:tcPr>
+          <w:p>
+            <w:pPr>
+              <w:spacing w:after="120"/>
+              <w:rPr>
+                <w:rFonts w:ascii="Times New Roman" w:hAnsi="Times New Roman" w:cs="Times New Roman"/>
+                <w:sz w:val="26"/>
+                <w:szCs w:val="26"/>
+              </w:rPr>
+            </w:pPr>
+            <w:r>
+              <w:rPr>
+                <w:rFonts w:ascii="Times New Roman" w:hAnsi="Times New Roman" w:cs="Times New Roman"/>
+                <w:sz w:val="26"/>
+                <w:szCs w:val="26"/>
+              </w:rPr>
+              <w:t>17.</w:t>
+            </w:r>
+          </w:p>
+        </w:tc>
+        <w:tc>
+          <w:tcPr>
+            <w:tcW w:w="1520" w:type="pct"/>
+            <w:vAlign w:val="center"/>
+          </w:tcPr>
+          <w:p>
+            <w:pPr>
+              <w:spacing w:after="120"/>
+              <w:jc w:val="both"/>
+              <w:rPr>
+                <w:rFonts w:ascii="Times New Roman" w:hAnsi="Times New Roman" w:cs="Times New Roman"/>
+                <w:sz w:val="26"/>
+                <w:szCs w:val="26"/>
+              </w:rPr>
+            </w:pPr>
+          </w:p>
+        </w:tc>
+        <w:tc>
+          <w:tcPr>
+            <w:tcW w:w="1836" w:type="pct"/>
+            <w:vAlign w:val="center"/>
+          </w:tcPr>
+          <w:p>
+            <w:pPr>
+              <w:spacing w:after="120"/>
+              <w:jc w:val="both"/>
+              <w:rPr>
+                <w:rFonts w:ascii="Times New Roman" w:hAnsi="Times New Roman" w:cs="Times New Roman"/>
+                <w:sz w:val="26"/>
+                <w:szCs w:val="26"/>
+              </w:rPr>
+            </w:pPr>
+          </w:p>
+        </w:tc>
+        <w:tc>
+          <w:tcPr>
+            <w:tcW w:w="1330" w:type="pct"/>
+          </w:tcPr>
+          <w:p>
+            <w:pPr>
+              <w:spacing w:after="120"/>
+              <w:jc w:val="both"/>
+              <w:rPr>
+                <w:rFonts w:ascii="Times New Roman" w:hAnsi="Times New Roman" w:cs="Times New Roman"/>
+                <w:sz w:val="26"/>
+                <w:szCs w:val="26"/>
+              </w:rPr>
+            </w:pPr>
+          </w:p>
+        </w:tc>
+      </w:tr>
+      <w:tr>
+        <w:trPr>
+          <w:trHeight w:val="339"/>
+        </w:trPr>
+        <w:tc>
+          <w:tcPr>
+            <w:tcW w:w="314" w:type="pct"/>
+            <w:vAlign w:val="center"/>
+          </w:tcPr>
+          <w:p>
+            <w:pPr>
+              <w:spacing w:after="120"/>
+              <w:rPr>
+                <w:rFonts w:ascii="Times New Roman" w:hAnsi="Times New Roman" w:cs="Times New Roman"/>
+                <w:sz w:val="26"/>
+                <w:szCs w:val="26"/>
+              </w:rPr>
+            </w:pPr>
+            <w:r>
+              <w:rPr>
+                <w:rFonts w:ascii="Times New Roman" w:hAnsi="Times New Roman" w:cs="Times New Roman"/>
+                <w:sz w:val="26"/>
+                <w:szCs w:val="26"/>
+              </w:rPr>
+              <w:t>18.</w:t>
+            </w:r>
+          </w:p>
+        </w:tc>
+        <w:tc>
+          <w:tcPr>
+            <w:tcW w:w="1520" w:type="pct"/>
+            <w:vAlign w:val="center"/>
+          </w:tcPr>
+          <w:p>
+            <w:pPr>
+              <w:spacing w:after="120"/>
+              <w:jc w:val="both"/>
+              <w:rPr>
+                <w:rFonts w:ascii="Times New Roman" w:hAnsi="Times New Roman" w:cs="Times New Roman"/>
+                <w:sz w:val="26"/>
+                <w:szCs w:val="26"/>
+              </w:rPr>
+            </w:pPr>
+          </w:p>
+        </w:tc>
+        <w:tc>
+          <w:tcPr>
+            <w:tcW w:w="1836" w:type="pct"/>
+            <w:vAlign w:val="center"/>
+          </w:tcPr>
+          <w:p>
+            <w:pPr>
+              <w:spacing w:after="120"/>
+              <w:jc w:val="both"/>
+              <w:rPr>
+                <w:rFonts w:ascii="Times New Roman" w:hAnsi="Times New Roman" w:cs="Times New Roman"/>
+                <w:sz w:val="26"/>
+                <w:szCs w:val="26"/>
+              </w:rPr>
+            </w:pPr>
+          </w:p>
+        </w:tc>
+        <w:tc>
+          <w:tcPr>
+            <w:tcW w:w="1330" w:type="pct"/>
+          </w:tcPr>
+          <w:p>
+            <w:pPr>
+              <w:spacing w:after="120"/>
+              <w:jc w:val="both"/>
+              <w:rPr>
+                <w:rFonts w:ascii="Times New Roman" w:hAnsi="Times New Roman" w:cs="Times New Roman"/>
+                <w:sz w:val="26"/>
+                <w:szCs w:val="26"/>
+              </w:rPr>
+            </w:pPr>
+          </w:p>
+        </w:tc>
+      </w:tr>
+      <w:tr>
+        <w:trPr>
+          <w:trHeight w:val="339"/>
+        </w:trPr>
+        <w:tc>
+          <w:tcPr>
+            <w:tcW w:w="314" w:type="pct"/>
+            <w:vAlign w:val="center"/>
+          </w:tcPr>
+          <w:p>
+            <w:pPr>
+              <w:spacing w:after="120"/>
+              <w:rPr>
+                <w:rFonts w:ascii="Times New Roman" w:hAnsi="Times New Roman" w:cs="Times New Roman"/>
+                <w:sz w:val="26"/>
+                <w:szCs w:val="26"/>
+              </w:rPr>
+            </w:pPr>
+            <w:r>
+              <w:rPr>
+                <w:rFonts w:ascii="Times New Roman" w:hAnsi="Times New Roman" w:cs="Times New Roman"/>
+                <w:sz w:val="26"/>
+                <w:szCs w:val="26"/>
+              </w:rPr>
+              <w:t>19.</w:t>
+            </w:r>
+          </w:p>
+        </w:tc>
+        <w:tc>
+          <w:tcPr>
+            <w:tcW w:w="1520" w:type="pct"/>
+            <w:vAlign w:val="center"/>
+          </w:tcPr>
+          <w:p>
+            <w:pPr>
+              <w:spacing w:after="120"/>
+              <w:jc w:val="both"/>
+              <w:rPr>
+                <w:rFonts w:ascii="Times New Roman" w:hAnsi="Times New Roman" w:cs="Times New Roman"/>
+                <w:sz w:val="26"/>
+                <w:szCs w:val="26"/>
+              </w:rPr>
+            </w:pPr>
+          </w:p>
+        </w:tc>
+        <w:tc>
+          <w:tcPr>
+            <w:tcW w:w="1836" w:type="pct"/>
+            <w:vAlign w:val="center"/>
+          </w:tcPr>
+          <w:p>
+            <w:pPr>
+              <w:spacing w:after="120"/>
+              <w:jc w:val="both"/>
+              <w:rPr>
+                <w:rFonts w:ascii="Times New Roman" w:hAnsi="Times New Roman" w:cs="Times New Roman"/>
+                <w:sz w:val="26"/>
+                <w:szCs w:val="26"/>
+              </w:rPr>
+            </w:pPr>
+          </w:p>
+        </w:tc>
+        <w:tc>
+          <w:tcPr>
+            <w:tcW w:w="1330" w:type="pct"/>
+          </w:tcPr>
+          <w:p>
+            <w:pPr>
+              <w:spacing w:after="120"/>
+              <w:jc w:val="both"/>
+              <w:rPr>
+                <w:rFonts w:ascii="Times New Roman" w:hAnsi="Times New Roman" w:cs="Times New Roman"/>
+                <w:sz w:val="26"/>
+                <w:szCs w:val="26"/>
+              </w:rPr>
+            </w:pPr>
+          </w:p>
+        </w:tc>
+      </w:tr>
+      <w:tr>
+        <w:trPr>
+          <w:trHeight w:val="339"/>
+        </w:trPr>
+        <w:tc>
+          <w:tcPr>
+            <w:tcW w:w="314" w:type="pct"/>
+            <w:vAlign w:val="center"/>
+          </w:tcPr>
+          <w:p>
+            <w:pPr>
+              <w:spacing w:after="120"/>
+              <w:rPr>
+                <w:rFonts w:ascii="Times New Roman" w:hAnsi="Times New Roman" w:cs="Times New Roman"/>
+                <w:sz w:val="26"/>
+                <w:szCs w:val="26"/>
+              </w:rPr>
+            </w:pPr>
+            <w:r>
+              <w:rPr>
+                <w:rFonts w:ascii="Times New Roman" w:hAnsi="Times New Roman" w:cs="Times New Roman"/>
+                <w:sz w:val="26"/>
+                <w:szCs w:val="26"/>
+              </w:rPr>
+              <w:t>20.</w:t>
             </w:r>
           </w:p>
         </w:tc>
@@ -1527,6 +2361,7 @@
           <w:sz w:val="26"/>
           <w:szCs w:val="26"/>
         </w:rPr>
+        <w:lastRenderedPageBreak/>
         <w:t>Yêu cần chức năng/phi chức năng của ứng dụng</w:t>
       </w:r>
     </w:p>

</xml_diff>

<commit_message>
Them cau hoi vao file 2
</commit_message>
<xml_diff>
--- a/Nhom17_2_ApplicationDevelopment_QAs.docx
+++ b/Nhom17_2_ApplicationDevelopment_QAs.docx
@@ -470,9 +470,9 @@
       </w:tblPr>
       <w:tblGrid>
         <w:gridCol w:w="679"/>
-        <w:gridCol w:w="3102"/>
+        <w:gridCol w:w="3101"/>
         <w:gridCol w:w="3750"/>
-        <w:gridCol w:w="2714"/>
+        <w:gridCol w:w="2715"/>
       </w:tblGrid>
       <w:tr>
         <w:trPr>
@@ -480,7 +480,7 @@
         </w:trPr>
         <w:tc>
           <w:tcPr>
-            <w:tcW w:w="314" w:type="pct"/>
+            <w:tcW w:w="331" w:type="pct"/>
           </w:tcPr>
           <w:p>
             <w:pPr>
@@ -508,7 +508,7 @@
         </w:tc>
         <w:tc>
           <w:tcPr>
-            <w:tcW w:w="1520" w:type="pct"/>
+            <w:tcW w:w="1514" w:type="pct"/>
           </w:tcPr>
           <w:p>
             <w:pPr>
@@ -536,7 +536,7 @@
         </w:tc>
         <w:tc>
           <w:tcPr>
-            <w:tcW w:w="1836" w:type="pct"/>
+            <w:tcW w:w="1830" w:type="pct"/>
           </w:tcPr>
           <w:p>
             <w:pPr>
@@ -564,7 +564,7 @@
         </w:tc>
         <w:tc>
           <w:tcPr>
-            <w:tcW w:w="1330" w:type="pct"/>
+            <w:tcW w:w="1325" w:type="pct"/>
           </w:tcPr>
           <w:p>
             <w:pPr>
@@ -597,7 +597,7 @@
         </w:trPr>
         <w:tc>
           <w:tcPr>
-            <w:tcW w:w="314" w:type="pct"/>
+            <w:tcW w:w="331" w:type="pct"/>
             <w:vAlign w:val="center"/>
           </w:tcPr>
           <w:p>
@@ -621,7 +621,7 @@
         </w:tc>
         <w:tc>
           <w:tcPr>
-            <w:tcW w:w="1520" w:type="pct"/>
+            <w:tcW w:w="1514" w:type="pct"/>
           </w:tcPr>
           <w:p>
             <w:pPr>
@@ -652,23 +652,23 @@
         </w:tc>
         <w:tc>
           <w:tcPr>
-            <w:tcW w:w="1836" w:type="pct"/>
-          </w:tcPr>
-          <w:p>
-            <w:pPr>
-              <w:spacing w:after="120"/>
-              <w:jc w:val="both"/>
-              <w:rPr>
-                <w:rFonts w:ascii="Times New Roman" w:hAnsi="Times New Roman" w:cs="Times New Roman"/>
-                <w:sz w:val="26"/>
-                <w:szCs w:val="26"/>
-              </w:rPr>
-            </w:pPr>
-          </w:p>
-        </w:tc>
-        <w:tc>
-          <w:tcPr>
-            <w:tcW w:w="1330" w:type="pct"/>
+            <w:tcW w:w="1830" w:type="pct"/>
+          </w:tcPr>
+          <w:p>
+            <w:pPr>
+              <w:spacing w:after="120"/>
+              <w:jc w:val="both"/>
+              <w:rPr>
+                <w:rFonts w:ascii="Times New Roman" w:hAnsi="Times New Roman" w:cs="Times New Roman"/>
+                <w:sz w:val="26"/>
+                <w:szCs w:val="26"/>
+              </w:rPr>
+            </w:pPr>
+          </w:p>
+        </w:tc>
+        <w:tc>
+          <w:tcPr>
+            <w:tcW w:w="1325" w:type="pct"/>
           </w:tcPr>
           <w:p>
             <w:pPr>
@@ -689,7 +689,7 @@
         </w:trPr>
         <w:tc>
           <w:tcPr>
-            <w:tcW w:w="314" w:type="pct"/>
+            <w:tcW w:w="331" w:type="pct"/>
             <w:vAlign w:val="center"/>
           </w:tcPr>
           <w:p>
@@ -713,7 +713,7 @@
         </w:tc>
         <w:tc>
           <w:tcPr>
-            <w:tcW w:w="1520" w:type="pct"/>
+            <w:tcW w:w="1514" w:type="pct"/>
           </w:tcPr>
           <w:p>
             <w:pPr>
@@ -748,23 +748,23 @@
         </w:tc>
         <w:tc>
           <w:tcPr>
-            <w:tcW w:w="1836" w:type="pct"/>
-          </w:tcPr>
-          <w:p>
-            <w:pPr>
-              <w:spacing w:after="120"/>
-              <w:jc w:val="both"/>
-              <w:rPr>
-                <w:rFonts w:ascii="Times New Roman" w:hAnsi="Times New Roman" w:cs="Times New Roman"/>
-                <w:sz w:val="26"/>
-                <w:szCs w:val="26"/>
-              </w:rPr>
-            </w:pPr>
-          </w:p>
-        </w:tc>
-        <w:tc>
-          <w:tcPr>
-            <w:tcW w:w="1330" w:type="pct"/>
+            <w:tcW w:w="1830" w:type="pct"/>
+          </w:tcPr>
+          <w:p>
+            <w:pPr>
+              <w:spacing w:after="120"/>
+              <w:jc w:val="both"/>
+              <w:rPr>
+                <w:rFonts w:ascii="Times New Roman" w:hAnsi="Times New Roman" w:cs="Times New Roman"/>
+                <w:sz w:val="26"/>
+                <w:szCs w:val="26"/>
+              </w:rPr>
+            </w:pPr>
+          </w:p>
+        </w:tc>
+        <w:tc>
+          <w:tcPr>
+            <w:tcW w:w="1325" w:type="pct"/>
           </w:tcPr>
           <w:p>
             <w:pPr>
@@ -785,7 +785,7 @@
         </w:trPr>
         <w:tc>
           <w:tcPr>
-            <w:tcW w:w="314" w:type="pct"/>
+            <w:tcW w:w="331" w:type="pct"/>
             <w:vAlign w:val="center"/>
           </w:tcPr>
           <w:p>
@@ -809,7 +809,7 @@
         </w:tc>
         <w:tc>
           <w:tcPr>
-            <w:tcW w:w="1520" w:type="pct"/>
+            <w:tcW w:w="1514" w:type="pct"/>
           </w:tcPr>
           <w:p>
             <w:pPr>
@@ -857,23 +857,23 @@
         </w:tc>
         <w:tc>
           <w:tcPr>
-            <w:tcW w:w="1836" w:type="pct"/>
-          </w:tcPr>
-          <w:p>
-            <w:pPr>
-              <w:spacing w:after="120"/>
-              <w:jc w:val="both"/>
-              <w:rPr>
-                <w:rFonts w:ascii="Times New Roman" w:hAnsi="Times New Roman" w:cs="Times New Roman"/>
-                <w:sz w:val="26"/>
-                <w:szCs w:val="26"/>
-              </w:rPr>
-            </w:pPr>
-          </w:p>
-        </w:tc>
-        <w:tc>
-          <w:tcPr>
-            <w:tcW w:w="1330" w:type="pct"/>
+            <w:tcW w:w="1830" w:type="pct"/>
+          </w:tcPr>
+          <w:p>
+            <w:pPr>
+              <w:spacing w:after="120"/>
+              <w:jc w:val="both"/>
+              <w:rPr>
+                <w:rFonts w:ascii="Times New Roman" w:hAnsi="Times New Roman" w:cs="Times New Roman"/>
+                <w:sz w:val="26"/>
+                <w:szCs w:val="26"/>
+              </w:rPr>
+            </w:pPr>
+          </w:p>
+        </w:tc>
+        <w:tc>
+          <w:tcPr>
+            <w:tcW w:w="1325" w:type="pct"/>
           </w:tcPr>
           <w:p>
             <w:pPr>
@@ -894,7 +894,7 @@
         </w:trPr>
         <w:tc>
           <w:tcPr>
-            <w:tcW w:w="314" w:type="pct"/>
+            <w:tcW w:w="331" w:type="pct"/>
             <w:vAlign w:val="center"/>
           </w:tcPr>
           <w:p>
@@ -918,7 +918,7 @@
         </w:tc>
         <w:tc>
           <w:tcPr>
-            <w:tcW w:w="1520" w:type="pct"/>
+            <w:tcW w:w="1514" w:type="pct"/>
           </w:tcPr>
           <w:p>
             <w:pPr>
@@ -971,23 +971,23 @@
         </w:tc>
         <w:tc>
           <w:tcPr>
-            <w:tcW w:w="1836" w:type="pct"/>
-          </w:tcPr>
-          <w:p>
-            <w:pPr>
-              <w:spacing w:after="120"/>
-              <w:jc w:val="both"/>
-              <w:rPr>
-                <w:rFonts w:ascii="Times New Roman" w:hAnsi="Times New Roman" w:cs="Times New Roman"/>
-                <w:sz w:val="26"/>
-                <w:szCs w:val="26"/>
-              </w:rPr>
-            </w:pPr>
-          </w:p>
-        </w:tc>
-        <w:tc>
-          <w:tcPr>
-            <w:tcW w:w="1330" w:type="pct"/>
+            <w:tcW w:w="1830" w:type="pct"/>
+          </w:tcPr>
+          <w:p>
+            <w:pPr>
+              <w:spacing w:after="120"/>
+              <w:jc w:val="both"/>
+              <w:rPr>
+                <w:rFonts w:ascii="Times New Roman" w:hAnsi="Times New Roman" w:cs="Times New Roman"/>
+                <w:sz w:val="26"/>
+                <w:szCs w:val="26"/>
+              </w:rPr>
+            </w:pPr>
+          </w:p>
+        </w:tc>
+        <w:tc>
+          <w:tcPr>
+            <w:tcW w:w="1325" w:type="pct"/>
           </w:tcPr>
           <w:p>
             <w:pPr>
@@ -1008,7 +1008,7 @@
         </w:trPr>
         <w:tc>
           <w:tcPr>
-            <w:tcW w:w="314" w:type="pct"/>
+            <w:tcW w:w="331" w:type="pct"/>
             <w:vAlign w:val="center"/>
           </w:tcPr>
           <w:p>
@@ -1032,7 +1032,7 @@
         </w:tc>
         <w:tc>
           <w:tcPr>
-            <w:tcW w:w="1520" w:type="pct"/>
+            <w:tcW w:w="1514" w:type="pct"/>
             <w:vAlign w:val="center"/>
           </w:tcPr>
           <w:p>
@@ -1085,24 +1085,24 @@
         </w:tc>
         <w:tc>
           <w:tcPr>
-            <w:tcW w:w="1836" w:type="pct"/>
-            <w:vAlign w:val="center"/>
-          </w:tcPr>
-          <w:p>
-            <w:pPr>
-              <w:spacing w:after="120"/>
-              <w:jc w:val="both"/>
-              <w:rPr>
-                <w:rFonts w:ascii="Times New Roman" w:hAnsi="Times New Roman" w:cs="Times New Roman"/>
-                <w:sz w:val="26"/>
-                <w:szCs w:val="26"/>
-              </w:rPr>
-            </w:pPr>
-          </w:p>
-        </w:tc>
-        <w:tc>
-          <w:tcPr>
-            <w:tcW w:w="1330" w:type="pct"/>
+            <w:tcW w:w="1830" w:type="pct"/>
+            <w:vAlign w:val="center"/>
+          </w:tcPr>
+          <w:p>
+            <w:pPr>
+              <w:spacing w:after="120"/>
+              <w:jc w:val="both"/>
+              <w:rPr>
+                <w:rFonts w:ascii="Times New Roman" w:hAnsi="Times New Roman" w:cs="Times New Roman"/>
+                <w:sz w:val="26"/>
+                <w:szCs w:val="26"/>
+              </w:rPr>
+            </w:pPr>
+          </w:p>
+        </w:tc>
+        <w:tc>
+          <w:tcPr>
+            <w:tcW w:w="1325" w:type="pct"/>
           </w:tcPr>
           <w:p>
             <w:pPr>
@@ -1123,7 +1123,7 @@
         </w:trPr>
         <w:tc>
           <w:tcPr>
-            <w:tcW w:w="314" w:type="pct"/>
+            <w:tcW w:w="331" w:type="pct"/>
             <w:vAlign w:val="center"/>
           </w:tcPr>
           <w:p>
@@ -1147,7 +1147,7 @@
         </w:tc>
         <w:tc>
           <w:tcPr>
-            <w:tcW w:w="1520" w:type="pct"/>
+            <w:tcW w:w="1514" w:type="pct"/>
             <w:vAlign w:val="center"/>
           </w:tcPr>
           <w:p>
@@ -1172,24 +1172,24 @@
         </w:tc>
         <w:tc>
           <w:tcPr>
-            <w:tcW w:w="1836" w:type="pct"/>
-            <w:vAlign w:val="center"/>
-          </w:tcPr>
-          <w:p>
-            <w:pPr>
-              <w:spacing w:after="120"/>
-              <w:jc w:val="both"/>
-              <w:rPr>
-                <w:rFonts w:ascii="Times New Roman" w:hAnsi="Times New Roman" w:cs="Times New Roman"/>
-                <w:sz w:val="26"/>
-                <w:szCs w:val="26"/>
-              </w:rPr>
-            </w:pPr>
-          </w:p>
-        </w:tc>
-        <w:tc>
-          <w:tcPr>
-            <w:tcW w:w="1330" w:type="pct"/>
+            <w:tcW w:w="1830" w:type="pct"/>
+            <w:vAlign w:val="center"/>
+          </w:tcPr>
+          <w:p>
+            <w:pPr>
+              <w:spacing w:after="120"/>
+              <w:jc w:val="both"/>
+              <w:rPr>
+                <w:rFonts w:ascii="Times New Roman" w:hAnsi="Times New Roman" w:cs="Times New Roman"/>
+                <w:sz w:val="26"/>
+                <w:szCs w:val="26"/>
+              </w:rPr>
+            </w:pPr>
+          </w:p>
+        </w:tc>
+        <w:tc>
+          <w:tcPr>
+            <w:tcW w:w="1325" w:type="pct"/>
           </w:tcPr>
           <w:p>
             <w:pPr>
@@ -1210,7 +1210,7 @@
         </w:trPr>
         <w:tc>
           <w:tcPr>
-            <w:tcW w:w="314" w:type="pct"/>
+            <w:tcW w:w="331" w:type="pct"/>
             <w:vAlign w:val="center"/>
           </w:tcPr>
           <w:p>
@@ -1234,7 +1234,7 @@
         </w:tc>
         <w:tc>
           <w:tcPr>
-            <w:tcW w:w="1520" w:type="pct"/>
+            <w:tcW w:w="1514" w:type="pct"/>
             <w:vAlign w:val="center"/>
           </w:tcPr>
           <w:p>
@@ -1283,24 +1283,24 @@
         </w:tc>
         <w:tc>
           <w:tcPr>
-            <w:tcW w:w="1836" w:type="pct"/>
-            <w:vAlign w:val="center"/>
-          </w:tcPr>
-          <w:p>
-            <w:pPr>
-              <w:spacing w:after="120"/>
-              <w:jc w:val="both"/>
-              <w:rPr>
-                <w:rFonts w:ascii="Times New Roman" w:hAnsi="Times New Roman" w:cs="Times New Roman"/>
-                <w:sz w:val="26"/>
-                <w:szCs w:val="26"/>
-              </w:rPr>
-            </w:pPr>
-          </w:p>
-        </w:tc>
-        <w:tc>
-          <w:tcPr>
-            <w:tcW w:w="1330" w:type="pct"/>
+            <w:tcW w:w="1830" w:type="pct"/>
+            <w:vAlign w:val="center"/>
+          </w:tcPr>
+          <w:p>
+            <w:pPr>
+              <w:spacing w:after="120"/>
+              <w:jc w:val="both"/>
+              <w:rPr>
+                <w:rFonts w:ascii="Times New Roman" w:hAnsi="Times New Roman" w:cs="Times New Roman"/>
+                <w:sz w:val="26"/>
+                <w:szCs w:val="26"/>
+              </w:rPr>
+            </w:pPr>
+          </w:p>
+        </w:tc>
+        <w:tc>
+          <w:tcPr>
+            <w:tcW w:w="1325" w:type="pct"/>
           </w:tcPr>
           <w:p>
             <w:pPr>
@@ -1321,7 +1321,7 @@
         </w:trPr>
         <w:tc>
           <w:tcPr>
-            <w:tcW w:w="314" w:type="pct"/>
+            <w:tcW w:w="331" w:type="pct"/>
             <w:vAlign w:val="center"/>
           </w:tcPr>
           <w:p>
@@ -1345,7 +1345,7 @@
         </w:tc>
         <w:tc>
           <w:tcPr>
-            <w:tcW w:w="1520" w:type="pct"/>
+            <w:tcW w:w="1514" w:type="pct"/>
             <w:vAlign w:val="center"/>
           </w:tcPr>
           <w:p>
@@ -1370,24 +1370,24 @@
         </w:tc>
         <w:tc>
           <w:tcPr>
-            <w:tcW w:w="1836" w:type="pct"/>
-            <w:vAlign w:val="center"/>
-          </w:tcPr>
-          <w:p>
-            <w:pPr>
-              <w:spacing w:after="120"/>
-              <w:jc w:val="both"/>
-              <w:rPr>
-                <w:rFonts w:ascii="Times New Roman" w:hAnsi="Times New Roman" w:cs="Times New Roman"/>
-                <w:sz w:val="26"/>
-                <w:szCs w:val="26"/>
-              </w:rPr>
-            </w:pPr>
-          </w:p>
-        </w:tc>
-        <w:tc>
-          <w:tcPr>
-            <w:tcW w:w="1330" w:type="pct"/>
+            <w:tcW w:w="1830" w:type="pct"/>
+            <w:vAlign w:val="center"/>
+          </w:tcPr>
+          <w:p>
+            <w:pPr>
+              <w:spacing w:after="120"/>
+              <w:jc w:val="both"/>
+              <w:rPr>
+                <w:rFonts w:ascii="Times New Roman" w:hAnsi="Times New Roman" w:cs="Times New Roman"/>
+                <w:sz w:val="26"/>
+                <w:szCs w:val="26"/>
+              </w:rPr>
+            </w:pPr>
+          </w:p>
+        </w:tc>
+        <w:tc>
+          <w:tcPr>
+            <w:tcW w:w="1325" w:type="pct"/>
           </w:tcPr>
           <w:p>
             <w:pPr>
@@ -1408,7 +1408,7 @@
         </w:trPr>
         <w:tc>
           <w:tcPr>
-            <w:tcW w:w="314" w:type="pct"/>
+            <w:tcW w:w="331" w:type="pct"/>
             <w:vAlign w:val="center"/>
           </w:tcPr>
           <w:p>
@@ -1432,7 +1432,7 @@
         </w:tc>
         <w:tc>
           <w:tcPr>
-            <w:tcW w:w="1520" w:type="pct"/>
+            <w:tcW w:w="1514" w:type="pct"/>
             <w:vAlign w:val="center"/>
           </w:tcPr>
           <w:p>
@@ -1465,24 +1465,24 @@
         </w:tc>
         <w:tc>
           <w:tcPr>
-            <w:tcW w:w="1836" w:type="pct"/>
-            <w:vAlign w:val="center"/>
-          </w:tcPr>
-          <w:p>
-            <w:pPr>
-              <w:spacing w:after="120"/>
-              <w:jc w:val="both"/>
-              <w:rPr>
-                <w:rFonts w:ascii="Times New Roman" w:hAnsi="Times New Roman" w:cs="Times New Roman"/>
-                <w:sz w:val="26"/>
-                <w:szCs w:val="26"/>
-              </w:rPr>
-            </w:pPr>
-          </w:p>
-        </w:tc>
-        <w:tc>
-          <w:tcPr>
-            <w:tcW w:w="1330" w:type="pct"/>
+            <w:tcW w:w="1830" w:type="pct"/>
+            <w:vAlign w:val="center"/>
+          </w:tcPr>
+          <w:p>
+            <w:pPr>
+              <w:spacing w:after="120"/>
+              <w:jc w:val="both"/>
+              <w:rPr>
+                <w:rFonts w:ascii="Times New Roman" w:hAnsi="Times New Roman" w:cs="Times New Roman"/>
+                <w:sz w:val="26"/>
+                <w:szCs w:val="26"/>
+              </w:rPr>
+            </w:pPr>
+          </w:p>
+        </w:tc>
+        <w:tc>
+          <w:tcPr>
+            <w:tcW w:w="1325" w:type="pct"/>
           </w:tcPr>
           <w:p>
             <w:pPr>
@@ -1503,7 +1503,7 @@
         </w:trPr>
         <w:tc>
           <w:tcPr>
-            <w:tcW w:w="314" w:type="pct"/>
+            <w:tcW w:w="331" w:type="pct"/>
             <w:vAlign w:val="center"/>
           </w:tcPr>
           <w:p>
@@ -1527,7 +1527,7 @@
         </w:tc>
         <w:tc>
           <w:tcPr>
-            <w:tcW w:w="1520" w:type="pct"/>
+            <w:tcW w:w="1514" w:type="pct"/>
             <w:vAlign w:val="center"/>
           </w:tcPr>
           <w:p>
@@ -1560,24 +1560,24 @@
         </w:tc>
         <w:tc>
           <w:tcPr>
-            <w:tcW w:w="1836" w:type="pct"/>
-            <w:vAlign w:val="center"/>
-          </w:tcPr>
-          <w:p>
-            <w:pPr>
-              <w:spacing w:after="120"/>
-              <w:jc w:val="both"/>
-              <w:rPr>
-                <w:rFonts w:ascii="Times New Roman" w:hAnsi="Times New Roman" w:cs="Times New Roman"/>
-                <w:sz w:val="26"/>
-                <w:szCs w:val="26"/>
-              </w:rPr>
-            </w:pPr>
-          </w:p>
-        </w:tc>
-        <w:tc>
-          <w:tcPr>
-            <w:tcW w:w="1330" w:type="pct"/>
+            <w:tcW w:w="1830" w:type="pct"/>
+            <w:vAlign w:val="center"/>
+          </w:tcPr>
+          <w:p>
+            <w:pPr>
+              <w:spacing w:after="120"/>
+              <w:jc w:val="both"/>
+              <w:rPr>
+                <w:rFonts w:ascii="Times New Roman" w:hAnsi="Times New Roman" w:cs="Times New Roman"/>
+                <w:sz w:val="26"/>
+                <w:szCs w:val="26"/>
+              </w:rPr>
+            </w:pPr>
+          </w:p>
+        </w:tc>
+        <w:tc>
+          <w:tcPr>
+            <w:tcW w:w="1325" w:type="pct"/>
           </w:tcPr>
           <w:p>
             <w:pPr>
@@ -1598,7 +1598,7 @@
         </w:trPr>
         <w:tc>
           <w:tcPr>
-            <w:tcW w:w="314" w:type="pct"/>
+            <w:tcW w:w="331" w:type="pct"/>
             <w:vAlign w:val="center"/>
           </w:tcPr>
           <w:p>
@@ -1622,41 +1622,67 @@
         </w:tc>
         <w:tc>
           <w:tcPr>
-            <w:tcW w:w="1520" w:type="pct"/>
-            <w:vAlign w:val="center"/>
-          </w:tcPr>
-          <w:p>
-            <w:pPr>
-              <w:spacing w:after="120"/>
-              <w:jc w:val="both"/>
-              <w:rPr>
-                <w:rFonts w:ascii="Times New Roman" w:hAnsi="Times New Roman" w:cs="Times New Roman"/>
-                <w:sz w:val="26"/>
-                <w:szCs w:val="26"/>
-              </w:rPr>
-            </w:pPr>
-          </w:p>
-        </w:tc>
-        <w:tc>
-          <w:tcPr>
-            <w:tcW w:w="1836" w:type="pct"/>
-            <w:vAlign w:val="center"/>
-          </w:tcPr>
-          <w:p>
-            <w:pPr>
-              <w:spacing w:after="120"/>
-              <w:jc w:val="both"/>
-              <w:rPr>
-                <w:rFonts w:ascii="Times New Roman" w:hAnsi="Times New Roman" w:cs="Times New Roman"/>
-                <w:sz w:val="26"/>
-                <w:szCs w:val="26"/>
-              </w:rPr>
-            </w:pPr>
-          </w:p>
-        </w:tc>
-        <w:tc>
-          <w:tcPr>
-            <w:tcW w:w="1330" w:type="pct"/>
+            <w:tcW w:w="1514" w:type="pct"/>
+            <w:vAlign w:val="center"/>
+          </w:tcPr>
+          <w:p>
+            <w:pPr>
+              <w:spacing w:after="120"/>
+              <w:jc w:val="both"/>
+              <w:rPr>
+                <w:rFonts w:ascii="Times New Roman" w:hAnsi="Times New Roman" w:cs="Times New Roman"/>
+                <w:sz w:val="26"/>
+                <w:szCs w:val="26"/>
+              </w:rPr>
+            </w:pPr>
+            <w:r>
+              <w:rPr>
+                <w:rFonts w:ascii="Times New Roman" w:hAnsi="Times New Roman" w:cs="Times New Roman"/>
+                <w:sz w:val="26"/>
+                <w:szCs w:val="26"/>
+              </w:rPr>
+              <w:t>Các</w:t>
+            </w:r>
+            <w:r>
+              <w:rPr>
+                <w:rFonts w:ascii="Times New Roman" w:hAnsi="Times New Roman" w:cs="Times New Roman"/>
+                <w:sz w:val="26"/>
+                <w:szCs w:val="26"/>
+                <w:lang w:val="vi-VN"/>
+              </w:rPr>
+              <w:t xml:space="preserve"> tiêu chí nào có thể cho</w:t>
+            </w:r>
+            <w:r>
+              <w:rPr>
+                <w:rFonts w:ascii="Times New Roman" w:hAnsi="Times New Roman" w:cs="Times New Roman"/>
+                <w:sz w:val="26"/>
+                <w:szCs w:val="26"/>
+                <w:lang w:val="vi-VN"/>
+              </w:rPr>
+              <w:t xml:space="preserve"> người dùng có thể tra cứu hóa đơn tính tiền trong ứng dụng?</w:t>
+            </w:r>
+          </w:p>
+        </w:tc>
+        <w:tc>
+          <w:tcPr>
+            <w:tcW w:w="1830" w:type="pct"/>
+            <w:vAlign w:val="center"/>
+          </w:tcPr>
+          <w:p>
+            <w:pPr>
+              <w:spacing w:after="120"/>
+              <w:jc w:val="both"/>
+              <w:rPr>
+                <w:rFonts w:ascii="Times New Roman" w:hAnsi="Times New Roman" w:cs="Times New Roman"/>
+                <w:sz w:val="26"/>
+                <w:szCs w:val="26"/>
+              </w:rPr>
+            </w:pPr>
+          </w:p>
+        </w:tc>
+        <w:tc>
+          <w:tcPr>
+            <w:tcW w:w="1325" w:type="pct"/>
           </w:tcPr>
           <w:p>
             <w:pPr>
@@ -1677,7 +1703,7 @@
         </w:trPr>
         <w:tc>
           <w:tcPr>
-            <w:tcW w:w="314" w:type="pct"/>
+            <w:tcW w:w="331" w:type="pct"/>
             <w:vAlign w:val="center"/>
           </w:tcPr>
           <w:p>
@@ -1701,41 +1727,49 @@
         </w:tc>
         <w:tc>
           <w:tcPr>
-            <w:tcW w:w="1520" w:type="pct"/>
-            <w:vAlign w:val="center"/>
-          </w:tcPr>
-          <w:p>
-            <w:pPr>
-              <w:spacing w:after="120"/>
-              <w:jc w:val="both"/>
-              <w:rPr>
-                <w:rFonts w:ascii="Times New Roman" w:hAnsi="Times New Roman" w:cs="Times New Roman"/>
-                <w:sz w:val="26"/>
-                <w:szCs w:val="26"/>
-              </w:rPr>
-            </w:pPr>
-          </w:p>
-        </w:tc>
-        <w:tc>
-          <w:tcPr>
-            <w:tcW w:w="1836" w:type="pct"/>
-            <w:vAlign w:val="center"/>
-          </w:tcPr>
-          <w:p>
-            <w:pPr>
-              <w:spacing w:after="120"/>
-              <w:jc w:val="both"/>
-              <w:rPr>
-                <w:rFonts w:ascii="Times New Roman" w:hAnsi="Times New Roman" w:cs="Times New Roman"/>
-                <w:sz w:val="26"/>
-                <w:szCs w:val="26"/>
-              </w:rPr>
-            </w:pPr>
-          </w:p>
-        </w:tc>
-        <w:tc>
-          <w:tcPr>
-            <w:tcW w:w="1330" w:type="pct"/>
+            <w:tcW w:w="1514" w:type="pct"/>
+            <w:vAlign w:val="center"/>
+          </w:tcPr>
+          <w:p>
+            <w:pPr>
+              <w:spacing w:after="120"/>
+              <w:jc w:val="both"/>
+              <w:rPr>
+                <w:rFonts w:ascii="Times New Roman" w:hAnsi="Times New Roman" w:cs="Times New Roman"/>
+                <w:sz w:val="26"/>
+                <w:szCs w:val="26"/>
+              </w:rPr>
+            </w:pPr>
+            <w:r>
+              <w:rPr>
+                <w:rFonts w:ascii="Times New Roman" w:hAnsi="Times New Roman" w:cs="Times New Roman"/>
+                <w:sz w:val="26"/>
+                <w:szCs w:val="26"/>
+              </w:rPr>
+              <w:t>Trong ứng dụng quản lý karaoke, làm thế nào để người dùng có thể theo dõi và đánh giá phản hồi từ khách hàng sau khi sử dụng dịch vụ, giúp cải thiện trải nghiệm của họ?</w:t>
+            </w:r>
+          </w:p>
+        </w:tc>
+        <w:tc>
+          <w:tcPr>
+            <w:tcW w:w="1830" w:type="pct"/>
+            <w:vAlign w:val="center"/>
+          </w:tcPr>
+          <w:p>
+            <w:pPr>
+              <w:spacing w:after="120"/>
+              <w:jc w:val="both"/>
+              <w:rPr>
+                <w:rFonts w:ascii="Times New Roman" w:hAnsi="Times New Roman" w:cs="Times New Roman"/>
+                <w:sz w:val="26"/>
+                <w:szCs w:val="26"/>
+              </w:rPr>
+            </w:pPr>
+          </w:p>
+        </w:tc>
+        <w:tc>
+          <w:tcPr>
+            <w:tcW w:w="1325" w:type="pct"/>
           </w:tcPr>
           <w:p>
             <w:pPr>
@@ -1756,7 +1790,7 @@
         </w:trPr>
         <w:tc>
           <w:tcPr>
-            <w:tcW w:w="314" w:type="pct"/>
+            <w:tcW w:w="331" w:type="pct"/>
             <w:vAlign w:val="center"/>
           </w:tcPr>
           <w:p>
@@ -1780,41 +1814,51 @@
         </w:tc>
         <w:tc>
           <w:tcPr>
-            <w:tcW w:w="1520" w:type="pct"/>
-            <w:vAlign w:val="center"/>
-          </w:tcPr>
-          <w:p>
-            <w:pPr>
-              <w:spacing w:after="120"/>
-              <w:jc w:val="both"/>
-              <w:rPr>
-                <w:rFonts w:ascii="Times New Roman" w:hAnsi="Times New Roman" w:cs="Times New Roman"/>
-                <w:sz w:val="26"/>
-                <w:szCs w:val="26"/>
-              </w:rPr>
-            </w:pPr>
-          </w:p>
-        </w:tc>
-        <w:tc>
-          <w:tcPr>
-            <w:tcW w:w="1836" w:type="pct"/>
-            <w:vAlign w:val="center"/>
-          </w:tcPr>
-          <w:p>
-            <w:pPr>
-              <w:spacing w:after="120"/>
-              <w:jc w:val="both"/>
-              <w:rPr>
-                <w:rFonts w:ascii="Times New Roman" w:hAnsi="Times New Roman" w:cs="Times New Roman"/>
-                <w:sz w:val="26"/>
-                <w:szCs w:val="26"/>
-              </w:rPr>
-            </w:pPr>
-          </w:p>
-        </w:tc>
-        <w:tc>
-          <w:tcPr>
-            <w:tcW w:w="1330" w:type="pct"/>
+            <w:tcW w:w="1514" w:type="pct"/>
+            <w:vAlign w:val="center"/>
+          </w:tcPr>
+          <w:p>
+            <w:pPr>
+              <w:spacing w:after="120"/>
+              <w:jc w:val="both"/>
+              <w:rPr>
+                <w:rFonts w:ascii="Times New Roman" w:hAnsi="Times New Roman" w:cs="Times New Roman"/>
+                <w:sz w:val="26"/>
+                <w:szCs w:val="26"/>
+                <w:lang w:val="vi-VN"/>
+              </w:rPr>
+            </w:pPr>
+            <w:r>
+              <w:rPr>
+                <w:rFonts w:ascii="Times New Roman" w:hAnsi="Times New Roman" w:cs="Times New Roman"/>
+                <w:sz w:val="26"/>
+                <w:szCs w:val="26"/>
+                <w:lang w:val="vi-VN"/>
+              </w:rPr>
+              <w:t xml:space="preserve">Có thể thống kê doanh thu theo các tiêu chí nào? </w:t>
+            </w:r>
+          </w:p>
+        </w:tc>
+        <w:tc>
+          <w:tcPr>
+            <w:tcW w:w="1830" w:type="pct"/>
+            <w:vAlign w:val="center"/>
+          </w:tcPr>
+          <w:p>
+            <w:pPr>
+              <w:spacing w:after="120"/>
+              <w:jc w:val="both"/>
+              <w:rPr>
+                <w:rFonts w:ascii="Times New Roman" w:hAnsi="Times New Roman" w:cs="Times New Roman"/>
+                <w:sz w:val="26"/>
+                <w:szCs w:val="26"/>
+              </w:rPr>
+            </w:pPr>
+          </w:p>
+        </w:tc>
+        <w:tc>
+          <w:tcPr>
+            <w:tcW w:w="1325" w:type="pct"/>
           </w:tcPr>
           <w:p>
             <w:pPr>
@@ -1835,7 +1879,7 @@
         </w:trPr>
         <w:tc>
           <w:tcPr>
-            <w:tcW w:w="314" w:type="pct"/>
+            <w:tcW w:w="331" w:type="pct"/>
             <w:vAlign w:val="center"/>
           </w:tcPr>
           <w:p>
@@ -1859,41 +1903,49 @@
         </w:tc>
         <w:tc>
           <w:tcPr>
-            <w:tcW w:w="1520" w:type="pct"/>
-            <w:vAlign w:val="center"/>
-          </w:tcPr>
-          <w:p>
-            <w:pPr>
-              <w:spacing w:after="120"/>
-              <w:jc w:val="both"/>
-              <w:rPr>
-                <w:rFonts w:ascii="Times New Roman" w:hAnsi="Times New Roman" w:cs="Times New Roman"/>
-                <w:sz w:val="26"/>
-                <w:szCs w:val="26"/>
-              </w:rPr>
-            </w:pPr>
-          </w:p>
-        </w:tc>
-        <w:tc>
-          <w:tcPr>
-            <w:tcW w:w="1836" w:type="pct"/>
-            <w:vAlign w:val="center"/>
-          </w:tcPr>
-          <w:p>
-            <w:pPr>
-              <w:spacing w:after="120"/>
-              <w:jc w:val="both"/>
-              <w:rPr>
-                <w:rFonts w:ascii="Times New Roman" w:hAnsi="Times New Roman" w:cs="Times New Roman"/>
-                <w:sz w:val="26"/>
-                <w:szCs w:val="26"/>
-              </w:rPr>
-            </w:pPr>
-          </w:p>
-        </w:tc>
-        <w:tc>
-          <w:tcPr>
-            <w:tcW w:w="1330" w:type="pct"/>
+            <w:tcW w:w="1514" w:type="pct"/>
+            <w:vAlign w:val="center"/>
+          </w:tcPr>
+          <w:p>
+            <w:pPr>
+              <w:spacing w:after="120"/>
+              <w:jc w:val="both"/>
+              <w:rPr>
+                <w:rFonts w:ascii="Times New Roman" w:hAnsi="Times New Roman" w:cs="Times New Roman"/>
+                <w:sz w:val="26"/>
+                <w:szCs w:val="26"/>
+              </w:rPr>
+            </w:pPr>
+            <w:r>
+              <w:rPr>
+                <w:rFonts w:ascii="Times New Roman" w:hAnsi="Times New Roman" w:cs="Times New Roman"/>
+                <w:sz w:val="26"/>
+                <w:szCs w:val="26"/>
+              </w:rPr>
+              <w:t>Để bắt đầu sử dụng ứng dụng, người dùng cần phải thực hiện thao tác gì?</w:t>
+            </w:r>
+          </w:p>
+        </w:tc>
+        <w:tc>
+          <w:tcPr>
+            <w:tcW w:w="1830" w:type="pct"/>
+            <w:vAlign w:val="center"/>
+          </w:tcPr>
+          <w:p>
+            <w:pPr>
+              <w:spacing w:after="120"/>
+              <w:jc w:val="both"/>
+              <w:rPr>
+                <w:rFonts w:ascii="Times New Roman" w:hAnsi="Times New Roman" w:cs="Times New Roman"/>
+                <w:sz w:val="26"/>
+                <w:szCs w:val="26"/>
+              </w:rPr>
+            </w:pPr>
+          </w:p>
+        </w:tc>
+        <w:tc>
+          <w:tcPr>
+            <w:tcW w:w="1325" w:type="pct"/>
           </w:tcPr>
           <w:p>
             <w:pPr>
@@ -1914,7 +1966,7 @@
         </w:trPr>
         <w:tc>
           <w:tcPr>
-            <w:tcW w:w="314" w:type="pct"/>
+            <w:tcW w:w="331" w:type="pct"/>
             <w:vAlign w:val="center"/>
           </w:tcPr>
           <w:p>
@@ -1938,41 +1990,75 @@
         </w:tc>
         <w:tc>
           <w:tcPr>
-            <w:tcW w:w="1520" w:type="pct"/>
-            <w:vAlign w:val="center"/>
-          </w:tcPr>
-          <w:p>
-            <w:pPr>
-              <w:spacing w:after="120"/>
-              <w:jc w:val="both"/>
-              <w:rPr>
-                <w:rFonts w:ascii="Times New Roman" w:hAnsi="Times New Roman" w:cs="Times New Roman"/>
-                <w:sz w:val="26"/>
-                <w:szCs w:val="26"/>
-              </w:rPr>
-            </w:pPr>
-          </w:p>
-        </w:tc>
-        <w:tc>
-          <w:tcPr>
-            <w:tcW w:w="1836" w:type="pct"/>
-            <w:vAlign w:val="center"/>
-          </w:tcPr>
-          <w:p>
-            <w:pPr>
-              <w:spacing w:after="120"/>
-              <w:jc w:val="both"/>
-              <w:rPr>
-                <w:rFonts w:ascii="Times New Roman" w:hAnsi="Times New Roman" w:cs="Times New Roman"/>
-                <w:sz w:val="26"/>
-                <w:szCs w:val="26"/>
-              </w:rPr>
-            </w:pPr>
-          </w:p>
-        </w:tc>
-        <w:tc>
-          <w:tcPr>
-            <w:tcW w:w="1330" w:type="pct"/>
+            <w:tcW w:w="1514" w:type="pct"/>
+            <w:vAlign w:val="center"/>
+          </w:tcPr>
+          <w:p>
+            <w:pPr>
+              <w:spacing w:after="120"/>
+              <w:jc w:val="both"/>
+              <w:rPr>
+                <w:rFonts w:ascii="Times New Roman" w:hAnsi="Times New Roman" w:cs="Times New Roman"/>
+                <w:sz w:val="26"/>
+                <w:szCs w:val="26"/>
+                <w:lang w:val="vi-VN"/>
+              </w:rPr>
+            </w:pPr>
+            <w:r>
+              <w:rPr>
+                <w:rFonts w:ascii="Times New Roman" w:hAnsi="Times New Roman" w:cs="Times New Roman"/>
+                <w:sz w:val="26"/>
+                <w:szCs w:val="26"/>
+              </w:rPr>
+              <w:t>Liệt</w:t>
+            </w:r>
+            <w:r>
+              <w:rPr>
+                <w:rFonts w:ascii="Times New Roman" w:hAnsi="Times New Roman" w:cs="Times New Roman"/>
+                <w:sz w:val="26"/>
+                <w:szCs w:val="26"/>
+              </w:rPr>
+              <w:t xml:space="preserve"> kê các kiểu khách hàng và tiêu chí đánh </w:t>
+            </w:r>
+            <w:r>
+              <w:rPr>
+                <w:rFonts w:ascii="Times New Roman" w:hAnsi="Times New Roman" w:cs="Times New Roman"/>
+                <w:sz w:val="26"/>
+                <w:szCs w:val="26"/>
+              </w:rPr>
+              <w:t>giá</w:t>
+            </w:r>
+            <w:r>
+              <w:rPr>
+                <w:rFonts w:ascii="Times New Roman" w:hAnsi="Times New Roman" w:cs="Times New Roman"/>
+                <w:sz w:val="26"/>
+                <w:szCs w:val="26"/>
+                <w:lang w:val="vi-VN"/>
+              </w:rPr>
+              <w:t>?</w:t>
+            </w:r>
+          </w:p>
+        </w:tc>
+        <w:tc>
+          <w:tcPr>
+            <w:tcW w:w="1830" w:type="pct"/>
+            <w:vAlign w:val="center"/>
+          </w:tcPr>
+          <w:p>
+            <w:pPr>
+              <w:spacing w:after="120"/>
+              <w:jc w:val="both"/>
+              <w:rPr>
+                <w:rFonts w:ascii="Times New Roman" w:hAnsi="Times New Roman" w:cs="Times New Roman"/>
+                <w:sz w:val="26"/>
+                <w:szCs w:val="26"/>
+              </w:rPr>
+            </w:pPr>
+          </w:p>
+        </w:tc>
+        <w:tc>
+          <w:tcPr>
+            <w:tcW w:w="1325" w:type="pct"/>
           </w:tcPr>
           <w:p>
             <w:pPr>
@@ -1993,7 +2079,7 @@
         </w:trPr>
         <w:tc>
           <w:tcPr>
-            <w:tcW w:w="314" w:type="pct"/>
+            <w:tcW w:w="331" w:type="pct"/>
             <w:vAlign w:val="center"/>
           </w:tcPr>
           <w:p>
@@ -2017,41 +2103,41 @@
         </w:tc>
         <w:tc>
           <w:tcPr>
-            <w:tcW w:w="1520" w:type="pct"/>
-            <w:vAlign w:val="center"/>
-          </w:tcPr>
-          <w:p>
-            <w:pPr>
-              <w:spacing w:after="120"/>
-              <w:jc w:val="both"/>
-              <w:rPr>
-                <w:rFonts w:ascii="Times New Roman" w:hAnsi="Times New Roman" w:cs="Times New Roman"/>
-                <w:sz w:val="26"/>
-                <w:szCs w:val="26"/>
-              </w:rPr>
-            </w:pPr>
-          </w:p>
-        </w:tc>
-        <w:tc>
-          <w:tcPr>
-            <w:tcW w:w="1836" w:type="pct"/>
-            <w:vAlign w:val="center"/>
-          </w:tcPr>
-          <w:p>
-            <w:pPr>
-              <w:spacing w:after="120"/>
-              <w:jc w:val="both"/>
-              <w:rPr>
-                <w:rFonts w:ascii="Times New Roman" w:hAnsi="Times New Roman" w:cs="Times New Roman"/>
-                <w:sz w:val="26"/>
-                <w:szCs w:val="26"/>
-              </w:rPr>
-            </w:pPr>
-          </w:p>
-        </w:tc>
-        <w:tc>
-          <w:tcPr>
-            <w:tcW w:w="1330" w:type="pct"/>
+            <w:tcW w:w="1514" w:type="pct"/>
+            <w:vAlign w:val="center"/>
+          </w:tcPr>
+          <w:p>
+            <w:pPr>
+              <w:spacing w:after="120"/>
+              <w:jc w:val="both"/>
+              <w:rPr>
+                <w:rFonts w:ascii="Times New Roman" w:hAnsi="Times New Roman" w:cs="Times New Roman"/>
+                <w:sz w:val="26"/>
+                <w:szCs w:val="26"/>
+              </w:rPr>
+            </w:pPr>
+          </w:p>
+        </w:tc>
+        <w:tc>
+          <w:tcPr>
+            <w:tcW w:w="1830" w:type="pct"/>
+            <w:vAlign w:val="center"/>
+          </w:tcPr>
+          <w:p>
+            <w:pPr>
+              <w:spacing w:after="120"/>
+              <w:jc w:val="both"/>
+              <w:rPr>
+                <w:rFonts w:ascii="Times New Roman" w:hAnsi="Times New Roman" w:cs="Times New Roman"/>
+                <w:sz w:val="26"/>
+                <w:szCs w:val="26"/>
+              </w:rPr>
+            </w:pPr>
+          </w:p>
+        </w:tc>
+        <w:tc>
+          <w:tcPr>
+            <w:tcW w:w="1325" w:type="pct"/>
           </w:tcPr>
           <w:p>
             <w:pPr>
@@ -2072,65 +2158,66 @@
         </w:trPr>
         <w:tc>
           <w:tcPr>
-            <w:tcW w:w="314" w:type="pct"/>
-            <w:vAlign w:val="center"/>
-          </w:tcPr>
-          <w:p>
-            <w:pPr>
-              <w:spacing w:after="120"/>
-              <w:rPr>
-                <w:rFonts w:ascii="Times New Roman" w:hAnsi="Times New Roman" w:cs="Times New Roman"/>
-                <w:sz w:val="26"/>
-                <w:szCs w:val="26"/>
-              </w:rPr>
-            </w:pPr>
-            <w:r>
-              <w:rPr>
-                <w:rFonts w:ascii="Times New Roman" w:hAnsi="Times New Roman" w:cs="Times New Roman"/>
-                <w:sz w:val="26"/>
-                <w:szCs w:val="26"/>
-              </w:rPr>
+            <w:tcW w:w="331" w:type="pct"/>
+            <w:vAlign w:val="center"/>
+          </w:tcPr>
+          <w:p>
+            <w:pPr>
+              <w:spacing w:after="120"/>
+              <w:rPr>
+                <w:rFonts w:ascii="Times New Roman" w:hAnsi="Times New Roman" w:cs="Times New Roman"/>
+                <w:sz w:val="26"/>
+                <w:szCs w:val="26"/>
+              </w:rPr>
+            </w:pPr>
+            <w:r>
+              <w:rPr>
+                <w:rFonts w:ascii="Times New Roman" w:hAnsi="Times New Roman" w:cs="Times New Roman"/>
+                <w:sz w:val="26"/>
+                <w:szCs w:val="26"/>
+              </w:rPr>
+              <w:lastRenderedPageBreak/>
               <w:t>17.</w:t>
             </w:r>
           </w:p>
         </w:tc>
         <w:tc>
           <w:tcPr>
-            <w:tcW w:w="1520" w:type="pct"/>
-            <w:vAlign w:val="center"/>
-          </w:tcPr>
-          <w:p>
-            <w:pPr>
-              <w:spacing w:after="120"/>
-              <w:jc w:val="both"/>
-              <w:rPr>
-                <w:rFonts w:ascii="Times New Roman" w:hAnsi="Times New Roman" w:cs="Times New Roman"/>
-                <w:sz w:val="26"/>
-                <w:szCs w:val="26"/>
-              </w:rPr>
-            </w:pPr>
-          </w:p>
-        </w:tc>
-        <w:tc>
-          <w:tcPr>
-            <w:tcW w:w="1836" w:type="pct"/>
-            <w:vAlign w:val="center"/>
-          </w:tcPr>
-          <w:p>
-            <w:pPr>
-              <w:spacing w:after="120"/>
-              <w:jc w:val="both"/>
-              <w:rPr>
-                <w:rFonts w:ascii="Times New Roman" w:hAnsi="Times New Roman" w:cs="Times New Roman"/>
-                <w:sz w:val="26"/>
-                <w:szCs w:val="26"/>
-              </w:rPr>
-            </w:pPr>
-          </w:p>
-        </w:tc>
-        <w:tc>
-          <w:tcPr>
-            <w:tcW w:w="1330" w:type="pct"/>
+            <w:tcW w:w="1514" w:type="pct"/>
+            <w:vAlign w:val="center"/>
+          </w:tcPr>
+          <w:p>
+            <w:pPr>
+              <w:spacing w:after="120"/>
+              <w:jc w:val="both"/>
+              <w:rPr>
+                <w:rFonts w:ascii="Times New Roman" w:hAnsi="Times New Roman" w:cs="Times New Roman"/>
+                <w:sz w:val="26"/>
+                <w:szCs w:val="26"/>
+              </w:rPr>
+            </w:pPr>
+          </w:p>
+        </w:tc>
+        <w:tc>
+          <w:tcPr>
+            <w:tcW w:w="1830" w:type="pct"/>
+            <w:vAlign w:val="center"/>
+          </w:tcPr>
+          <w:p>
+            <w:pPr>
+              <w:spacing w:after="120"/>
+              <w:jc w:val="both"/>
+              <w:rPr>
+                <w:rFonts w:ascii="Times New Roman" w:hAnsi="Times New Roman" w:cs="Times New Roman"/>
+                <w:sz w:val="26"/>
+                <w:szCs w:val="26"/>
+              </w:rPr>
+            </w:pPr>
+          </w:p>
+        </w:tc>
+        <w:tc>
+          <w:tcPr>
+            <w:tcW w:w="1325" w:type="pct"/>
           </w:tcPr>
           <w:p>
             <w:pPr>
@@ -2151,7 +2238,7 @@
         </w:trPr>
         <w:tc>
           <w:tcPr>
-            <w:tcW w:w="314" w:type="pct"/>
+            <w:tcW w:w="331" w:type="pct"/>
             <w:vAlign w:val="center"/>
           </w:tcPr>
           <w:p>
@@ -2175,41 +2262,41 @@
         </w:tc>
         <w:tc>
           <w:tcPr>
-            <w:tcW w:w="1520" w:type="pct"/>
-            <w:vAlign w:val="center"/>
-          </w:tcPr>
-          <w:p>
-            <w:pPr>
-              <w:spacing w:after="120"/>
-              <w:jc w:val="both"/>
-              <w:rPr>
-                <w:rFonts w:ascii="Times New Roman" w:hAnsi="Times New Roman" w:cs="Times New Roman"/>
-                <w:sz w:val="26"/>
-                <w:szCs w:val="26"/>
-              </w:rPr>
-            </w:pPr>
-          </w:p>
-        </w:tc>
-        <w:tc>
-          <w:tcPr>
-            <w:tcW w:w="1836" w:type="pct"/>
-            <w:vAlign w:val="center"/>
-          </w:tcPr>
-          <w:p>
-            <w:pPr>
-              <w:spacing w:after="120"/>
-              <w:jc w:val="both"/>
-              <w:rPr>
-                <w:rFonts w:ascii="Times New Roman" w:hAnsi="Times New Roman" w:cs="Times New Roman"/>
-                <w:sz w:val="26"/>
-                <w:szCs w:val="26"/>
-              </w:rPr>
-            </w:pPr>
-          </w:p>
-        </w:tc>
-        <w:tc>
-          <w:tcPr>
-            <w:tcW w:w="1330" w:type="pct"/>
+            <w:tcW w:w="1514" w:type="pct"/>
+            <w:vAlign w:val="center"/>
+          </w:tcPr>
+          <w:p>
+            <w:pPr>
+              <w:spacing w:after="120"/>
+              <w:jc w:val="both"/>
+              <w:rPr>
+                <w:rFonts w:ascii="Times New Roman" w:hAnsi="Times New Roman" w:cs="Times New Roman"/>
+                <w:sz w:val="26"/>
+                <w:szCs w:val="26"/>
+              </w:rPr>
+            </w:pPr>
+          </w:p>
+        </w:tc>
+        <w:tc>
+          <w:tcPr>
+            <w:tcW w:w="1830" w:type="pct"/>
+            <w:vAlign w:val="center"/>
+          </w:tcPr>
+          <w:p>
+            <w:pPr>
+              <w:spacing w:after="120"/>
+              <w:jc w:val="both"/>
+              <w:rPr>
+                <w:rFonts w:ascii="Times New Roman" w:hAnsi="Times New Roman" w:cs="Times New Roman"/>
+                <w:sz w:val="26"/>
+                <w:szCs w:val="26"/>
+              </w:rPr>
+            </w:pPr>
+          </w:p>
+        </w:tc>
+        <w:tc>
+          <w:tcPr>
+            <w:tcW w:w="1325" w:type="pct"/>
           </w:tcPr>
           <w:p>
             <w:pPr>
@@ -2230,7 +2317,7 @@
         </w:trPr>
         <w:tc>
           <w:tcPr>
-            <w:tcW w:w="314" w:type="pct"/>
+            <w:tcW w:w="331" w:type="pct"/>
             <w:vAlign w:val="center"/>
           </w:tcPr>
           <w:p>
@@ -2254,41 +2341,41 @@
         </w:tc>
         <w:tc>
           <w:tcPr>
-            <w:tcW w:w="1520" w:type="pct"/>
-            <w:vAlign w:val="center"/>
-          </w:tcPr>
-          <w:p>
-            <w:pPr>
-              <w:spacing w:after="120"/>
-              <w:jc w:val="both"/>
-              <w:rPr>
-                <w:rFonts w:ascii="Times New Roman" w:hAnsi="Times New Roman" w:cs="Times New Roman"/>
-                <w:sz w:val="26"/>
-                <w:szCs w:val="26"/>
-              </w:rPr>
-            </w:pPr>
-          </w:p>
-        </w:tc>
-        <w:tc>
-          <w:tcPr>
-            <w:tcW w:w="1836" w:type="pct"/>
-            <w:vAlign w:val="center"/>
-          </w:tcPr>
-          <w:p>
-            <w:pPr>
-              <w:spacing w:after="120"/>
-              <w:jc w:val="both"/>
-              <w:rPr>
-                <w:rFonts w:ascii="Times New Roman" w:hAnsi="Times New Roman" w:cs="Times New Roman"/>
-                <w:sz w:val="26"/>
-                <w:szCs w:val="26"/>
-              </w:rPr>
-            </w:pPr>
-          </w:p>
-        </w:tc>
-        <w:tc>
-          <w:tcPr>
-            <w:tcW w:w="1330" w:type="pct"/>
+            <w:tcW w:w="1514" w:type="pct"/>
+            <w:vAlign w:val="center"/>
+          </w:tcPr>
+          <w:p>
+            <w:pPr>
+              <w:spacing w:after="120"/>
+              <w:jc w:val="both"/>
+              <w:rPr>
+                <w:rFonts w:ascii="Times New Roman" w:hAnsi="Times New Roman" w:cs="Times New Roman"/>
+                <w:sz w:val="26"/>
+                <w:szCs w:val="26"/>
+              </w:rPr>
+            </w:pPr>
+          </w:p>
+        </w:tc>
+        <w:tc>
+          <w:tcPr>
+            <w:tcW w:w="1830" w:type="pct"/>
+            <w:vAlign w:val="center"/>
+          </w:tcPr>
+          <w:p>
+            <w:pPr>
+              <w:spacing w:after="120"/>
+              <w:jc w:val="both"/>
+              <w:rPr>
+                <w:rFonts w:ascii="Times New Roman" w:hAnsi="Times New Roman" w:cs="Times New Roman"/>
+                <w:sz w:val="26"/>
+                <w:szCs w:val="26"/>
+              </w:rPr>
+            </w:pPr>
+          </w:p>
+        </w:tc>
+        <w:tc>
+          <w:tcPr>
+            <w:tcW w:w="1325" w:type="pct"/>
           </w:tcPr>
           <w:p>
             <w:pPr>
@@ -2309,7 +2396,7 @@
         </w:trPr>
         <w:tc>
           <w:tcPr>
-            <w:tcW w:w="314" w:type="pct"/>
+            <w:tcW w:w="331" w:type="pct"/>
             <w:vAlign w:val="center"/>
           </w:tcPr>
           <w:p>
@@ -2333,41 +2420,41 @@
         </w:tc>
         <w:tc>
           <w:tcPr>
-            <w:tcW w:w="1520" w:type="pct"/>
-            <w:vAlign w:val="center"/>
-          </w:tcPr>
-          <w:p>
-            <w:pPr>
-              <w:spacing w:after="120"/>
-              <w:jc w:val="both"/>
-              <w:rPr>
-                <w:rFonts w:ascii="Times New Roman" w:hAnsi="Times New Roman" w:cs="Times New Roman"/>
-                <w:sz w:val="26"/>
-                <w:szCs w:val="26"/>
-              </w:rPr>
-            </w:pPr>
-          </w:p>
-        </w:tc>
-        <w:tc>
-          <w:tcPr>
-            <w:tcW w:w="1836" w:type="pct"/>
-            <w:vAlign w:val="center"/>
-          </w:tcPr>
-          <w:p>
-            <w:pPr>
-              <w:spacing w:after="120"/>
-              <w:jc w:val="both"/>
-              <w:rPr>
-                <w:rFonts w:ascii="Times New Roman" w:hAnsi="Times New Roman" w:cs="Times New Roman"/>
-                <w:sz w:val="26"/>
-                <w:szCs w:val="26"/>
-              </w:rPr>
-            </w:pPr>
-          </w:p>
-        </w:tc>
-        <w:tc>
-          <w:tcPr>
-            <w:tcW w:w="1330" w:type="pct"/>
+            <w:tcW w:w="1514" w:type="pct"/>
+            <w:vAlign w:val="center"/>
+          </w:tcPr>
+          <w:p>
+            <w:pPr>
+              <w:spacing w:after="120"/>
+              <w:jc w:val="both"/>
+              <w:rPr>
+                <w:rFonts w:ascii="Times New Roman" w:hAnsi="Times New Roman" w:cs="Times New Roman"/>
+                <w:sz w:val="26"/>
+                <w:szCs w:val="26"/>
+              </w:rPr>
+            </w:pPr>
+          </w:p>
+        </w:tc>
+        <w:tc>
+          <w:tcPr>
+            <w:tcW w:w="1830" w:type="pct"/>
+            <w:vAlign w:val="center"/>
+          </w:tcPr>
+          <w:p>
+            <w:pPr>
+              <w:spacing w:after="120"/>
+              <w:jc w:val="both"/>
+              <w:rPr>
+                <w:rFonts w:ascii="Times New Roman" w:hAnsi="Times New Roman" w:cs="Times New Roman"/>
+                <w:sz w:val="26"/>
+                <w:szCs w:val="26"/>
+              </w:rPr>
+            </w:pPr>
+          </w:p>
+        </w:tc>
+        <w:tc>
+          <w:tcPr>
+            <w:tcW w:w="1325" w:type="pct"/>
           </w:tcPr>
           <w:p>
             <w:pPr>

</xml_diff>